<commit_message>
workding on C# reference sheet
</commit_message>
<xml_diff>
--- a/pt1.2/C# Reference Sheet.docx
+++ b/pt1.2/C# Reference Sheet.docx
@@ -1,6 +1,6 @@
 
 <file path=word/document.xml><?xml version="1.0" encoding="utf-8"?>
-<w:document xmlns:r="http://schemas.openxmlformats.org/officeDocument/2006/relationships" xmlns:wp="http://schemas.openxmlformats.org/drawingml/2006/wordprocessingDrawing" xmlns:w="http://schemas.openxmlformats.org/wordprocessingml/2006/main" xmlns:w10="urn:schemas-microsoft-com:office:word" xmlns:w14="http://schemas.microsoft.com/office/word/2010/wordml" xmlns:wps="http://schemas.microsoft.com/office/word/2010/wordprocessingShape" xmlns:wpg="http://schemas.microsoft.com/office/word/2010/wordprocessingGroup" xmlns:mc="http://schemas.openxmlformats.org/markup-compatibility/2006" xmlns:v="urn:schemas-microsoft-com:vml" xmlns:o="urn:schemas-microsoft-com:office:office" mc:Ignorable="w14">
+<w:document xmlns:wpc="http://schemas.microsoft.com/office/word/2010/wordprocessingCanvas" xmlns:cx="http://schemas.microsoft.com/office/drawing/2014/chartex" xmlns:cx1="http://schemas.microsoft.com/office/drawing/2015/9/8/chartex" xmlns:cx2="http://schemas.microsoft.com/office/drawing/2015/10/21/chartex" xmlns:cx3="http://schemas.microsoft.com/office/drawing/2016/5/9/chartex" xmlns:cx4="http://schemas.microsoft.com/office/drawing/2016/5/10/chartex" xmlns:cx5="http://schemas.microsoft.com/office/drawing/2016/5/11/chartex" xmlns:cx6="http://schemas.microsoft.com/office/drawing/2016/5/12/chartex" xmlns:cx7="http://schemas.microsoft.com/office/drawing/2016/5/13/chartex" xmlns:cx8="http://schemas.microsoft.com/office/drawing/2016/5/14/chartex" xmlns:mc="http://schemas.openxmlformats.org/markup-compatibility/2006" xmlns:aink="http://schemas.microsoft.com/office/drawing/2016/ink" xmlns:am3d="http://schemas.microsoft.com/office/drawing/2017/model3d" xmlns:o="urn:schemas-microsoft-com:office:office" xmlns:r="http://schemas.openxmlformats.org/officeDocument/2006/relationships" xmlns:m="http://schemas.openxmlformats.org/officeDocument/2006/math" xmlns:v="urn:schemas-microsoft-com:vml" xmlns:wp14="http://schemas.microsoft.com/office/word/2010/wordprocessingDrawing" xmlns:wp="http://schemas.openxmlformats.org/drawingml/2006/wordprocessingDrawing" xmlns:w10="urn:schemas-microsoft-com:office:word" xmlns:w="http://schemas.openxmlformats.org/wordprocessingml/2006/main" xmlns:w14="http://schemas.microsoft.com/office/word/2010/wordml" xmlns:w15="http://schemas.microsoft.com/office/word/2012/wordml" xmlns:w16cid="http://schemas.microsoft.com/office/word/2016/wordml/cid" xmlns:w16se="http://schemas.microsoft.com/office/word/2015/wordml/symex" xmlns:wpg="http://schemas.microsoft.com/office/word/2010/wordprocessingGroup" xmlns:wpi="http://schemas.microsoft.com/office/word/2010/wordprocessingInk" xmlns:wne="http://schemas.microsoft.com/office/word/2006/wordml" xmlns:wps="http://schemas.microsoft.com/office/word/2010/wordprocessingShape" mc:Ignorable="w14 w15 w16se w16cid wp14">
   <w:body>
     <w:p>
       <w:pPr>
@@ -8,17 +8,16 @@
         <w:jc w:val="center"/>
       </w:pPr>
       <w:r>
-        <w:rPr>
-          <w:rtl w:val="0"/>
-          <w:lang w:val="en-US"/>
-        </w:rPr>
         <w:t>C# Programming Reference Sheet</w:t>
       </w:r>
       <w:r>
+        <w:rPr>
+          <w:noProof/>
+        </w:rPr>
         <mc:AlternateContent>
           <mc:Choice Requires="wps">
             <w:drawing>
-              <wp:anchor distT="152400" distB="152400" distL="152400" distR="152400" simplePos="0" relativeHeight="251659264" behindDoc="0" locked="0" layoutInCell="1" allowOverlap="1">
+              <wp:anchor distT="152400" distB="152400" distL="152400" distR="152400" simplePos="0" relativeHeight="251659264" behindDoc="0" locked="0" layoutInCell="1" allowOverlap="1" wp14:anchorId="6B040828" wp14:editId="14B9E9CF">
                 <wp:simplePos x="0" y="0"/>
                 <wp:positionH relativeFrom="margin">
                   <wp:posOffset>6350</wp:posOffset>
@@ -59,24 +58,13 @@
                         <w:txbxContent>
                           <w:p>
                             <w:pPr>
-                              <w:pStyle w:val="Label Dark"/>
-                              <w:bidi w:val="0"/>
-                              <w:ind w:left="0" w:right="0" w:firstLine="0"/>
-                              <w:jc w:val="center"/>
+                              <w:pStyle w:val="LabelDark"/>
+                            </w:pPr>
+                            <w:r>
+                              <w:t>Built In Data Types</w:t>
+                            </w:r>
+                            <w:r>
                               <w:rPr>
-                                <w:rtl w:val="0"/>
-                              </w:rPr>
-                            </w:pPr>
-                            <w:r>
-                              <w:rPr>
-                                <w:rtl w:val="0"/>
-                                <w:lang w:val="nl-NL"/>
-                              </w:rPr>
-                              <w:t>Built In Data Types</w:t>
-                            </w:r>
-                            <w:r>
-                              <w:rPr>
-                                <w:rtl w:val="0"/>
                                 <w:lang w:val="en-US"/>
                               </w:rPr>
                               <w:t xml:space="preserve"> &amp; Literals</w:t>
@@ -85,85 +73,118 @@
                           <w:p>
                             <w:pPr>
                               <w:pStyle w:val="Body"/>
-                              <w:bidi w:val="0"/>
-                            </w:pPr>
-                            <w:r>
-                              <w:rPr>
-                                <w:rtl w:val="0"/>
-                              </w:rPr>
+                            </w:pPr>
+                            <w:r>
                               <w:t>Integers</w:t>
                             </w:r>
                           </w:p>
                           <w:p>
                             <w:pPr>
                               <w:pStyle w:val="Source"/>
-                              <w:bidi w:val="0"/>
                             </w:pPr>
                             <w:r>
                               <w:tab/>
                             </w:r>
+                            <w:r>
+                              <w:t xml:space="preserve">byte </w:t>
+                            </w:r>
+                            <w:proofErr w:type="spellStart"/>
+                            <w:r>
+                              <w:t>sbyte</w:t>
+                            </w:r>
+                            <w:proofErr w:type="spellEnd"/>
+                            <w:r>
+                              <w:t xml:space="preserve"> </w:t>
+                            </w:r>
+                            <w:r>
+                              <w:t xml:space="preserve">int </w:t>
+                            </w:r>
+                            <w:proofErr w:type="spellStart"/>
+                            <w:r>
+                              <w:t>uint</w:t>
+                            </w:r>
+                            <w:proofErr w:type="spellEnd"/>
+                            <w:r>
+                              <w:t xml:space="preserve"> long </w:t>
+                            </w:r>
+                            <w:proofErr w:type="spellStart"/>
+                            <w:r>
+                              <w:t>ulong</w:t>
+                            </w:r>
+                            <w:proofErr w:type="spellEnd"/>
+                            <w:r>
+                              <w:t xml:space="preserve"> short </w:t>
+                            </w:r>
+                            <w:proofErr w:type="spellStart"/>
+                            <w:r>
+                              <w:t>ushort</w:t>
+                            </w:r>
+                            <w:proofErr w:type="spellEnd"/>
                           </w:p>
                           <w:p>
                             <w:pPr>
                               <w:pStyle w:val="Body"/>
-                              <w:bidi w:val="0"/>
-                            </w:pPr>
-                            <w:r>
-                              <w:rPr>
-                                <w:rtl w:val="0"/>
-                              </w:rPr>
-                              <w:t>Floating Point Numbers</w:t>
+                            </w:pPr>
+                            <w:r>
+                              <w:t>F</w:t>
+                            </w:r>
+                            <w:r>
+                              <w:t>loating Point Numbers</w:t>
                             </w:r>
                           </w:p>
                           <w:p>
                             <w:pPr>
                               <w:pStyle w:val="Source"/>
-                              <w:bidi w:val="0"/>
                             </w:pPr>
                             <w:r>
                               <w:tab/>
                             </w:r>
+                            <w:r>
+                              <w:t xml:space="preserve">decimal </w:t>
+                            </w:r>
+                            <w:r>
+                              <w:t>double float</w:t>
+                            </w:r>
                           </w:p>
                           <w:p>
                             <w:pPr>
                               <w:pStyle w:val="Body"/>
-                              <w:bidi w:val="0"/>
-                            </w:pPr>
-                            <w:r>
-                              <w:rPr>
-                                <w:rtl w:val="0"/>
-                              </w:rPr>
+                            </w:pPr>
+                            <w:r>
                               <w:t>Strings and Characters</w:t>
                             </w:r>
                           </w:p>
                           <w:p>
                             <w:pPr>
                               <w:pStyle w:val="Source"/>
-                              <w:bidi w:val="0"/>
                             </w:pPr>
                             <w:r>
                               <w:tab/>
                             </w:r>
+                            <w:r>
+                              <w:t xml:space="preserve">char </w:t>
+                            </w:r>
+                            <w:r>
+                              <w:t>string</w:t>
+                            </w:r>
                           </w:p>
                           <w:p>
                             <w:pPr>
                               <w:pStyle w:val="Body"/>
-                              <w:bidi w:val="0"/>
-                            </w:pPr>
-                            <w:r>
-                              <w:rPr>
-                                <w:rtl w:val="0"/>
-                              </w:rPr>
+                            </w:pPr>
+                            <w:r>
                               <w:t>Boolean</w:t>
                             </w:r>
                           </w:p>
                           <w:p>
                             <w:pPr>
                               <w:pStyle w:val="Source"/>
-                              <w:bidi w:val="0"/>
                             </w:pPr>
                             <w:r>
                               <w:tab/>
+                            </w:r>
+                            <w:r>
+                              <w:t>bool</w:t>
                             </w:r>
                           </w:p>
                         </w:txbxContent>
@@ -179,31 +200,19 @@
           </mc:Choice>
           <mc:Fallback>
             <w:pict>
-              <v:rect id="_x0000_s1026" style="visibility:visible;position:absolute;margin-left:0.5pt;margin-top:26.2pt;width:250.0pt;height:135.2pt;z-index:251659264;mso-position-horizontal:absolute;mso-position-horizontal-relative:margin;mso-position-vertical:absolute;mso-position-vertical-relative:line;mso-wrap-distance-left:12.0pt;mso-wrap-distance-top:12.0pt;mso-wrap-distance-right:12.0pt;mso-wrap-distance-bottom:12.0pt;">
-                <v:fill on="f"/>
-                <v:stroke filltype="solid" color="#53585F" opacity="71.0%" weight="1.0pt" dashstyle="solid" endcap="flat" miterlimit="400.0%" joinstyle="miter" linestyle="single" startarrow="none" startarrowwidth="medium" startarrowlength="medium" endarrow="none" endarrowwidth="medium" endarrowlength="medium"/>
-                <v:textbox>
+              <v:rect w14:anchorId="6B040828" id="officeArt object" o:spid="_x0000_s1026" style="position:absolute;left:0;text-align:left;margin-left:.5pt;margin-top:26.15pt;width:250pt;height:135.2pt;z-index:251659264;visibility:visible;mso-wrap-style:square;mso-wrap-distance-left:12pt;mso-wrap-distance-top:12pt;mso-wrap-distance-right:12pt;mso-wrap-distance-bottom:12pt;mso-position-horizontal:absolute;mso-position-horizontal-relative:margin;mso-position-vertical:absolute;mso-position-vertical-relative:line;v-text-anchor:top" o:gfxdata="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" filled="f" strokecolor="#53585f" strokeweight="1pt">
+                <v:stroke opacity="46517f" miterlimit="4"/>
+                <v:textbox inset="4pt,4pt,4pt,4pt">
                   <w:txbxContent>
                     <w:p>
                       <w:pPr>
-                        <w:pStyle w:val="Label Dark"/>
-                        <w:bidi w:val="0"/>
-                        <w:ind w:left="0" w:right="0" w:firstLine="0"/>
-                        <w:jc w:val="center"/>
+                        <w:pStyle w:val="LabelDark"/>
+                      </w:pPr>
+                      <w:r>
+                        <w:t>Built In Data Types</w:t>
+                      </w:r>
+                      <w:r>
                         <w:rPr>
-                          <w:rtl w:val="0"/>
-                        </w:rPr>
-                      </w:pPr>
-                      <w:r>
-                        <w:rPr>
-                          <w:rtl w:val="0"/>
-                          <w:lang w:val="nl-NL"/>
-                        </w:rPr>
-                        <w:t>Built In Data Types</w:t>
-                      </w:r>
-                      <w:r>
-                        <w:rPr>
-                          <w:rtl w:val="0"/>
                           <w:lang w:val="en-US"/>
                         </w:rPr>
                         <w:t xml:space="preserve"> &amp; Literals</w:t>
@@ -212,100 +221,136 @@
                     <w:p>
                       <w:pPr>
                         <w:pStyle w:val="Body"/>
-                        <w:bidi w:val="0"/>
-                      </w:pPr>
-                      <w:r>
-                        <w:rPr>
-                          <w:rtl w:val="0"/>
-                        </w:rPr>
+                      </w:pPr>
+                      <w:r>
                         <w:t>Integers</w:t>
                       </w:r>
                     </w:p>
                     <w:p>
                       <w:pPr>
                         <w:pStyle w:val="Source"/>
-                        <w:bidi w:val="0"/>
                       </w:pPr>
                       <w:r>
                         <w:tab/>
                       </w:r>
+                      <w:r>
+                        <w:t xml:space="preserve">byte </w:t>
+                      </w:r>
+                      <w:proofErr w:type="spellStart"/>
+                      <w:r>
+                        <w:t>sbyte</w:t>
+                      </w:r>
+                      <w:proofErr w:type="spellEnd"/>
+                      <w:r>
+                        <w:t xml:space="preserve"> </w:t>
+                      </w:r>
+                      <w:r>
+                        <w:t xml:space="preserve">int </w:t>
+                      </w:r>
+                      <w:proofErr w:type="spellStart"/>
+                      <w:r>
+                        <w:t>uint</w:t>
+                      </w:r>
+                      <w:proofErr w:type="spellEnd"/>
+                      <w:r>
+                        <w:t xml:space="preserve"> long </w:t>
+                      </w:r>
+                      <w:proofErr w:type="spellStart"/>
+                      <w:r>
+                        <w:t>ulong</w:t>
+                      </w:r>
+                      <w:proofErr w:type="spellEnd"/>
+                      <w:r>
+                        <w:t xml:space="preserve"> short </w:t>
+                      </w:r>
+                      <w:proofErr w:type="spellStart"/>
+                      <w:r>
+                        <w:t>ushort</w:t>
+                      </w:r>
+                      <w:proofErr w:type="spellEnd"/>
                     </w:p>
                     <w:p>
                       <w:pPr>
                         <w:pStyle w:val="Body"/>
-                        <w:bidi w:val="0"/>
-                      </w:pPr>
-                      <w:r>
-                        <w:rPr>
-                          <w:rtl w:val="0"/>
-                        </w:rPr>
-                        <w:t>Floating Point Numbers</w:t>
+                      </w:pPr>
+                      <w:r>
+                        <w:t>F</w:t>
+                      </w:r>
+                      <w:r>
+                        <w:t>loating Point Numbers</w:t>
                       </w:r>
                     </w:p>
                     <w:p>
                       <w:pPr>
                         <w:pStyle w:val="Source"/>
-                        <w:bidi w:val="0"/>
                       </w:pPr>
                       <w:r>
                         <w:tab/>
                       </w:r>
+                      <w:r>
+                        <w:t xml:space="preserve">decimal </w:t>
+                      </w:r>
+                      <w:r>
+                        <w:t>double float</w:t>
+                      </w:r>
                     </w:p>
                     <w:p>
                       <w:pPr>
                         <w:pStyle w:val="Body"/>
-                        <w:bidi w:val="0"/>
-                      </w:pPr>
-                      <w:r>
-                        <w:rPr>
-                          <w:rtl w:val="0"/>
-                        </w:rPr>
+                      </w:pPr>
+                      <w:r>
                         <w:t>Strings and Characters</w:t>
                       </w:r>
                     </w:p>
                     <w:p>
                       <w:pPr>
                         <w:pStyle w:val="Source"/>
-                        <w:bidi w:val="0"/>
                       </w:pPr>
                       <w:r>
                         <w:tab/>
                       </w:r>
+                      <w:r>
+                        <w:t xml:space="preserve">char </w:t>
+                      </w:r>
+                      <w:r>
+                        <w:t>string</w:t>
+                      </w:r>
                     </w:p>
                     <w:p>
                       <w:pPr>
                         <w:pStyle w:val="Body"/>
-                        <w:bidi w:val="0"/>
-                      </w:pPr>
-                      <w:r>
-                        <w:rPr>
-                          <w:rtl w:val="0"/>
-                        </w:rPr>
+                      </w:pPr>
+                      <w:r>
                         <w:t>Boolean</w:t>
                       </w:r>
                     </w:p>
                     <w:p>
                       <w:pPr>
                         <w:pStyle w:val="Source"/>
-                        <w:bidi w:val="0"/>
                       </w:pPr>
                       <w:r>
                         <w:tab/>
+                      </w:r>
+                      <w:r>
+                        <w:t>bool</w:t>
                       </w:r>
                     </w:p>
                   </w:txbxContent>
                 </v:textbox>
-                <w10:wrap type="none" side="bothSides" anchorx="margin"/>
+                <w10:wrap anchorx="margin" anchory="line"/>
               </v:rect>
             </w:pict>
           </mc:Fallback>
         </mc:AlternateContent>
       </w:r>
       <w:r>
+        <w:rPr>
+          <w:noProof/>
+        </w:rPr>
         <mc:AlternateContent>
           <mc:Choice Requires="wps">
             <w:drawing>
-              <wp:anchor distT="152400" distB="152400" distL="152400" distR="152400" simplePos="0" relativeHeight="251660288" behindDoc="0" locked="0" layoutInCell="1" allowOverlap="1">
+              <wp:anchor distT="152400" distB="152400" distL="152400" distR="152400" simplePos="0" relativeHeight="251660288" behindDoc="0" locked="0" layoutInCell="1" allowOverlap="1" wp14:anchorId="3B4B66AB" wp14:editId="56AE7800">
                 <wp:simplePos x="0" y="0"/>
                 <wp:positionH relativeFrom="margin">
                   <wp:posOffset>3298706</wp:posOffset>
@@ -346,11 +391,10 @@
                         <w:txbxContent>
                           <w:p>
                             <w:pPr>
-                              <w:pStyle w:val="Label Dark"/>
+                              <w:pStyle w:val="LabelDark"/>
                             </w:pPr>
                             <w:r>
                               <w:rPr>
-                                <w:rtl w:val="0"/>
                                 <w:lang w:val="en-US"/>
                               </w:rPr>
                               <w:t>Working with Strings</w:t>
@@ -359,19 +403,14 @@
                           <w:p>
                             <w:pPr>
                               <w:pStyle w:val="Body"/>
-                              <w:bidi w:val="0"/>
-                            </w:pPr>
-                            <w:r>
-                              <w:rPr>
-                                <w:rtl w:val="0"/>
-                              </w:rPr>
+                            </w:pPr>
+                            <w:r>
                               <w:t>Assignment (giving a string a value)</w:t>
                             </w:r>
                           </w:p>
                           <w:p>
                             <w:pPr>
                               <w:pStyle w:val="Source"/>
-                              <w:bidi w:val="0"/>
                             </w:pPr>
                             <w:r>
                               <w:tab/>
@@ -380,19 +419,14 @@
                           <w:p>
                             <w:pPr>
                               <w:pStyle w:val="Body"/>
-                              <w:bidi w:val="0"/>
-                            </w:pPr>
-                            <w:r>
-                              <w:rPr>
-                                <w:rtl w:val="0"/>
-                              </w:rPr>
+                            </w:pPr>
+                            <w:r>
                               <w:t>Concatenation (joining strings)</w:t>
                             </w:r>
                           </w:p>
                           <w:p>
                             <w:pPr>
                               <w:pStyle w:val="Source"/>
-                              <w:bidi w:val="0"/>
                             </w:pPr>
                             <w:r>
                               <w:tab/>
@@ -401,19 +435,14 @@
                           <w:p>
                             <w:pPr>
                               <w:pStyle w:val="Body"/>
-                              <w:bidi w:val="0"/>
-                            </w:pPr>
-                            <w:r>
-                              <w:rPr>
-                                <w:rtl w:val="0"/>
-                              </w:rPr>
+                            </w:pPr>
+                            <w:r>
                               <w:t>Comparison</w:t>
                             </w:r>
                           </w:p>
                           <w:p>
                             <w:pPr>
                               <w:pStyle w:val="Source"/>
-                              <w:bidi w:val="0"/>
                             </w:pPr>
                             <w:r>
                               <w:tab/>
@@ -422,19 +451,14 @@
                           <w:p>
                             <w:pPr>
                               <w:pStyle w:val="Body"/>
-                              <w:bidi w:val="0"/>
-                            </w:pPr>
-                            <w:r>
-                              <w:rPr>
-                                <w:rtl w:val="0"/>
-                              </w:rPr>
+                            </w:pPr>
+                            <w:r>
                               <w:t>Construction from other types:</w:t>
                             </w:r>
                           </w:p>
                           <w:p>
                             <w:pPr>
                               <w:pStyle w:val="Source"/>
-                              <w:bidi w:val="0"/>
                             </w:pPr>
                             <w:r>
                               <w:tab/>
@@ -566,13 +590,15 @@
     <w:p>
       <w:pPr>
         <w:pStyle w:val="Body"/>
-        <w:bidi w:val="0"/>
       </w:pPr>
       <w:r>
+        <w:rPr>
+          <w:noProof/>
+        </w:rPr>
         <mc:AlternateContent>
           <mc:Choice Requires="wps">
             <w:drawing>
-              <wp:anchor distT="152400" distB="152400" distL="152400" distR="152400" simplePos="0" relativeHeight="251667456" behindDoc="0" locked="0" layoutInCell="1" allowOverlap="1">
+              <wp:anchor distT="152400" distB="152400" distL="152400" distR="152400" simplePos="0" relativeHeight="251667456" behindDoc="0" locked="0" layoutInCell="1" allowOverlap="1" wp14:anchorId="7E3E7595" wp14:editId="3D31D050">
                 <wp:simplePos x="0" y="0"/>
                 <wp:positionH relativeFrom="margin">
                   <wp:posOffset>6350</wp:posOffset>
@@ -613,11 +639,10 @@
                         <w:txbxContent>
                           <w:p>
                             <w:pPr>
-                              <w:pStyle w:val="Label Dark"/>
+                              <w:pStyle w:val="LabelDark"/>
                             </w:pPr>
                             <w:r>
                               <w:rPr>
-                                <w:rtl w:val="0"/>
                                 <w:lang w:val="en-US"/>
                               </w:rPr>
                               <w:t>Programs and Modules</w:t>
@@ -626,19 +651,14 @@
                           <w:p>
                             <w:pPr>
                               <w:pStyle w:val="Body"/>
-                              <w:bidi w:val="0"/>
-                            </w:pPr>
-                            <w:r>
-                              <w:rPr>
-                                <w:rtl w:val="0"/>
-                              </w:rPr>
+                            </w:pPr>
+                            <w:r>
                               <w:t>Creating a program</w:t>
                             </w:r>
                           </w:p>
                           <w:p>
                             <w:pPr>
                               <w:pStyle w:val="Source"/>
-                              <w:bidi w:val="0"/>
                             </w:pPr>
                             <w:r>
                               <w:tab/>
@@ -647,19 +667,14 @@
                           <w:p>
                             <w:pPr>
                               <w:pStyle w:val="Body"/>
-                              <w:bidi w:val="0"/>
-                            </w:pPr>
-                            <w:r>
-                              <w:rPr>
-                                <w:rtl w:val="0"/>
-                              </w:rPr>
+                            </w:pPr>
+                            <w:r>
                               <w:t>Using a class from a library</w:t>
                             </w:r>
                           </w:p>
                           <w:p>
                             <w:pPr>
                               <w:pStyle w:val="Source"/>
-                              <w:bidi w:val="0"/>
                             </w:pPr>
                             <w:r>
                               <w:tab/>
@@ -746,10 +761,13 @@
         </mc:AlternateContent>
       </w:r>
       <w:r>
+        <w:rPr>
+          <w:noProof/>
+        </w:rPr>
         <mc:AlternateContent>
           <mc:Choice Requires="wps">
             <w:drawing>
-              <wp:anchor distT="152400" distB="152400" distL="152400" distR="152400" simplePos="0" relativeHeight="251665408" behindDoc="0" locked="0" layoutInCell="1" allowOverlap="1">
+              <wp:anchor distT="152400" distB="152400" distL="152400" distR="152400" simplePos="0" relativeHeight="251665408" behindDoc="0" locked="0" layoutInCell="1" allowOverlap="1" wp14:anchorId="3B115837" wp14:editId="237216F1">
                 <wp:simplePos x="0" y="0"/>
                 <wp:positionH relativeFrom="margin">
                   <wp:posOffset>6349</wp:posOffset>
@@ -790,11 +808,10 @@
                         <w:txbxContent>
                           <w:p>
                             <w:pPr>
-                              <w:pStyle w:val="Label Dark"/>
+                              <w:pStyle w:val="LabelDark"/>
                             </w:pPr>
                             <w:r>
                               <w:rPr>
-                                <w:rtl w:val="0"/>
                                 <w:lang w:val="en-US"/>
                               </w:rPr>
                               <w:t>Custom Types</w:t>
@@ -803,19 +820,14 @@
                           <w:p>
                             <w:pPr>
                               <w:pStyle w:val="Body"/>
-                              <w:bidi w:val="0"/>
-                            </w:pPr>
-                            <w:r>
-                              <w:rPr>
-                                <w:rtl w:val="0"/>
-                              </w:rPr>
+                            </w:pPr>
+                            <w:r>
                               <w:t>Classes</w:t>
                             </w:r>
                           </w:p>
                           <w:p>
                             <w:pPr>
                               <w:pStyle w:val="Source"/>
-                              <w:bidi w:val="0"/>
                             </w:pPr>
                             <w:r>
                               <w:tab/>
@@ -824,19 +836,14 @@
                           <w:p>
                             <w:pPr>
                               <w:pStyle w:val="Body"/>
-                              <w:bidi w:val="0"/>
-                            </w:pPr>
-                            <w:r>
-                              <w:rPr>
-                                <w:rtl w:val="0"/>
-                              </w:rPr>
+                            </w:pPr>
+                            <w:r>
                               <w:t>Enumerations</w:t>
                             </w:r>
                           </w:p>
                           <w:p>
                             <w:pPr>
                               <w:pStyle w:val="Source"/>
-                              <w:bidi w:val="0"/>
                             </w:pPr>
                             <w:r>
                               <w:tab/>
@@ -845,19 +852,14 @@
                           <w:p>
                             <w:pPr>
                               <w:pStyle w:val="Body"/>
-                              <w:bidi w:val="0"/>
-                            </w:pPr>
-                            <w:r>
-                              <w:rPr>
-                                <w:rtl w:val="0"/>
-                              </w:rPr>
+                            </w:pPr>
+                            <w:r>
                               <w:t>Structs</w:t>
                             </w:r>
                           </w:p>
                           <w:p>
                             <w:pPr>
                               <w:pStyle w:val="Source"/>
-                              <w:bidi w:val="0"/>
                             </w:pPr>
                             <w:r>
                               <w:tab/>
@@ -965,10 +967,13 @@
         </mc:AlternateContent>
       </w:r>
       <w:r>
+        <w:rPr>
+          <w:noProof/>
+        </w:rPr>
         <mc:AlternateContent>
           <mc:Choice Requires="wps">
             <w:drawing>
-              <wp:anchor distT="152400" distB="152400" distL="152400" distR="152400" simplePos="0" relativeHeight="251666432" behindDoc="0" locked="0" layoutInCell="1" allowOverlap="1">
+              <wp:anchor distT="152400" distB="152400" distL="152400" distR="152400" simplePos="0" relativeHeight="251666432" behindDoc="0" locked="0" layoutInCell="1" allowOverlap="1" wp14:anchorId="6AE6D0AC" wp14:editId="33E04E5F">
                 <wp:simplePos x="0" y="0"/>
                 <wp:positionH relativeFrom="margin">
                   <wp:posOffset>3298706</wp:posOffset>
@@ -1009,11 +1014,10 @@
                         <w:txbxContent>
                           <w:p>
                             <w:pPr>
-                              <w:pStyle w:val="Label Dark"/>
+                              <w:pStyle w:val="LabelDark"/>
                             </w:pPr>
                             <w:r>
                               <w:rPr>
-                                <w:rtl w:val="0"/>
                                 <w:lang w:val="en-US"/>
                               </w:rPr>
                               <w:t>Arrays</w:t>
@@ -1022,19 +1026,14 @@
                           <w:p>
                             <w:pPr>
                               <w:pStyle w:val="Body"/>
-                              <w:bidi w:val="0"/>
-                            </w:pPr>
-                            <w:r>
-                              <w:rPr>
-                                <w:rtl w:val="0"/>
-                              </w:rPr>
+                            </w:pPr>
+                            <w:r>
                               <w:t>Declaration</w:t>
                             </w:r>
                           </w:p>
                           <w:p>
                             <w:pPr>
                               <w:pStyle w:val="Source"/>
-                              <w:bidi w:val="0"/>
                             </w:pPr>
                             <w:r>
                               <w:tab/>
@@ -1043,19 +1042,14 @@
                           <w:p>
                             <w:pPr>
                               <w:pStyle w:val="Body"/>
-                              <w:bidi w:val="0"/>
-                            </w:pPr>
-                            <w:r>
-                              <w:rPr>
-                                <w:rtl w:val="0"/>
-                              </w:rPr>
+                            </w:pPr>
+                            <w:r>
                               <w:t>Access</w:t>
                             </w:r>
                           </w:p>
                           <w:p>
                             <w:pPr>
                               <w:pStyle w:val="Source"/>
-                              <w:bidi w:val="0"/>
                             </w:pPr>
                             <w:r>
                               <w:tab/>
@@ -1064,19 +1058,19 @@
                           <w:p>
                             <w:pPr>
                               <w:pStyle w:val="Body"/>
-                              <w:bidi w:val="0"/>
-                            </w:pPr>
-                            <w:r>
-                              <w:rPr>
-                                <w:rtl w:val="0"/>
-                              </w:rPr>
-                              <w:t>Loop with index i</w:t>
-                            </w:r>
+                            </w:pPr>
+                            <w:r>
+                              <w:t xml:space="preserve">Loop with index </w:t>
+                            </w:r>
+                            <w:proofErr w:type="spellStart"/>
+                            <w:r>
+                              <w:t>i</w:t>
+                            </w:r>
+                            <w:proofErr w:type="spellEnd"/>
                           </w:p>
                           <w:p>
                             <w:pPr>
                               <w:pStyle w:val="Source"/>
-                              <w:bidi w:val="0"/>
                             </w:pPr>
                             <w:r>
                               <w:tab/>
@@ -1085,19 +1079,14 @@
                           <w:p>
                             <w:pPr>
                               <w:pStyle w:val="Body"/>
-                              <w:bidi w:val="0"/>
-                            </w:pPr>
-                            <w:r>
-                              <w:rPr>
-                                <w:rtl w:val="0"/>
-                              </w:rPr>
+                            </w:pPr>
+                            <w:r>
                               <w:t>For each loop</w:t>
                             </w:r>
                           </w:p>
                           <w:p>
                             <w:pPr>
                               <w:pStyle w:val="Source"/>
-                              <w:bidi w:val="0"/>
                             </w:pPr>
                             <w:r>
                               <w:tab/>
@@ -1226,10 +1215,13 @@
         </mc:AlternateContent>
       </w:r>
       <w:r>
+        <w:rPr>
+          <w:noProof/>
+        </w:rPr>
         <mc:AlternateContent>
           <mc:Choice Requires="wps">
             <w:drawing>
-              <wp:anchor distT="152400" distB="152400" distL="152400" distR="152400" simplePos="0" relativeHeight="251668480" behindDoc="0" locked="0" layoutInCell="1" allowOverlap="1">
+              <wp:anchor distT="152400" distB="152400" distL="152400" distR="152400" simplePos="0" relativeHeight="251668480" behindDoc="0" locked="0" layoutInCell="1" allowOverlap="1" wp14:anchorId="3F2B5DF7" wp14:editId="7DC0A332">
                 <wp:simplePos x="0" y="0"/>
                 <wp:positionH relativeFrom="margin">
                   <wp:posOffset>3298706</wp:posOffset>
@@ -1270,11 +1262,10 @@
                         <w:txbxContent>
                           <w:p>
                             <w:pPr>
-                              <w:pStyle w:val="Label Dark"/>
+                              <w:pStyle w:val="LabelDark"/>
                             </w:pPr>
                             <w:r>
                               <w:rPr>
-                                <w:rtl w:val="0"/>
                                 <w:lang w:val="en-US"/>
                               </w:rPr>
                               <w:t>Other Things</w:t>
@@ -1283,19 +1274,14 @@
                           <w:p>
                             <w:pPr>
                               <w:pStyle w:val="Body"/>
-                              <w:bidi w:val="0"/>
-                            </w:pPr>
-                            <w:r>
-                              <w:rPr>
-                                <w:rtl w:val="0"/>
-                              </w:rPr>
+                            </w:pPr>
+                            <w:r>
                               <w:t>Reading from Terminal</w:t>
                             </w:r>
                           </w:p>
                           <w:p>
                             <w:pPr>
                               <w:pStyle w:val="Source"/>
-                              <w:bidi w:val="0"/>
                             </w:pPr>
                             <w:r>
                               <w:tab/>
@@ -1304,19 +1290,14 @@
                           <w:p>
                             <w:pPr>
                               <w:pStyle w:val="Body"/>
-                              <w:bidi w:val="0"/>
-                            </w:pPr>
-                            <w:r>
-                              <w:rPr>
-                                <w:rtl w:val="0"/>
-                              </w:rPr>
+                            </w:pPr>
+                            <w:r>
                               <w:t>Writing to Terminal</w:t>
                             </w:r>
                           </w:p>
                           <w:p>
                             <w:pPr>
                               <w:pStyle w:val="Source"/>
-                              <w:bidi w:val="0"/>
                             </w:pPr>
                             <w:r>
                               <w:tab/>
@@ -1325,19 +1306,14 @@
                           <w:p>
                             <w:pPr>
                               <w:pStyle w:val="Body"/>
-                              <w:bidi w:val="0"/>
-                            </w:pPr>
-                            <w:r>
-                              <w:rPr>
-                                <w:rtl w:val="0"/>
-                              </w:rPr>
+                            </w:pPr>
+                            <w:r>
                               <w:t>Comments</w:t>
                             </w:r>
                           </w:p>
                           <w:p>
                             <w:pPr>
                               <w:pStyle w:val="Source"/>
-                              <w:bidi w:val="0"/>
                             </w:pPr>
                             <w:r>
                               <w:tab/>
@@ -1445,10 +1421,13 @@
         </mc:AlternateContent>
       </w:r>
       <w:r>
+        <w:rPr>
+          <w:noProof/>
+        </w:rPr>
         <mc:AlternateContent>
           <mc:Choice Requires="wps">
             <w:drawing>
-              <wp:anchor distT="152400" distB="152400" distL="152400" distR="152400" simplePos="0" relativeHeight="251663360" behindDoc="0" locked="0" layoutInCell="1" allowOverlap="1">
+              <wp:anchor distT="152400" distB="152400" distL="152400" distR="152400" simplePos="0" relativeHeight="251663360" behindDoc="0" locked="0" layoutInCell="1" allowOverlap="1" wp14:anchorId="6241A687" wp14:editId="0B9E8281">
                 <wp:simplePos x="0" y="0"/>
                 <wp:positionH relativeFrom="margin">
                   <wp:posOffset>6349</wp:posOffset>
@@ -1489,11 +1468,10 @@
                         <w:txbxContent>
                           <w:p>
                             <w:pPr>
-                              <w:pStyle w:val="Label Dark"/>
+                              <w:pStyle w:val="LabelDark"/>
                             </w:pPr>
                             <w:r>
                               <w:rPr>
-                                <w:rtl w:val="0"/>
                                 <w:lang w:val="en-US"/>
                               </w:rPr>
                               <w:t>Declaring Methods</w:t>
@@ -1502,65 +1480,82 @@
                           <w:p>
                             <w:pPr>
                               <w:pStyle w:val="Body"/>
-                              <w:bidi w:val="0"/>
-                            </w:pPr>
-                            <w:r>
-                              <w:rPr>
-                                <w:rtl w:val="0"/>
-                              </w:rPr>
+                            </w:pPr>
+                            <w:r>
                               <w:t>Declare a method with parameters:</w:t>
                             </w:r>
                           </w:p>
                           <w:p>
                             <w:pPr>
                               <w:pStyle w:val="Source"/>
-                              <w:bidi w:val="0"/>
                             </w:pPr>
                             <w:r>
                               <w:tab/>
                             </w:r>
+                            <w:r>
+                              <w:t xml:space="preserve">public void </w:t>
+                            </w:r>
+                            <w:proofErr w:type="spellStart"/>
+                            <w:r>
+                              <w:t>SayHello</w:t>
+                            </w:r>
+                            <w:proofErr w:type="spellEnd"/>
+                            <w:r>
+                              <w:t>(string name)</w:t>
+                            </w:r>
                           </w:p>
                           <w:p>
                             <w:pPr>
                               <w:pStyle w:val="Body"/>
-                              <w:bidi w:val="0"/>
-                            </w:pPr>
-                            <w:r>
-                              <w:rPr>
-                                <w:rtl w:val="0"/>
-                              </w:rPr>
+                            </w:pPr>
+                            <w:r>
                               <w:t>Declare a method that returns data:</w:t>
                             </w:r>
                           </w:p>
                           <w:p>
                             <w:pPr>
                               <w:pStyle w:val="Source"/>
-                              <w:bidi w:val="0"/>
                             </w:pPr>
                             <w:r>
                               <w:tab/>
+                              <w:t xml:space="preserve">public int </w:t>
+                            </w:r>
+                            <w:r>
+                              <w:t>M</w:t>
+                            </w:r>
+                            <w:r>
+                              <w:t>ultiply(int a, int b)</w:t>
                             </w:r>
                           </w:p>
                           <w:p>
                             <w:pPr>
                               <w:pStyle w:val="Body"/>
-                              <w:bidi w:val="0"/>
-                            </w:pPr>
-                            <w:r>
-                              <w:rPr>
-                                <w:rtl w:val="0"/>
-                              </w:rPr>
+                            </w:pPr>
+                            <w:r>
                               <w:t>Pass by reference:</w:t>
                             </w:r>
                           </w:p>
                           <w:p>
                             <w:pPr>
                               <w:pStyle w:val="Source"/>
-                              <w:bidi w:val="0"/>
                             </w:pPr>
                             <w:r>
                               <w:tab/>
                             </w:r>
+                            <w:r>
+                              <w:t>public void Square(ref int a)</w:t>
+                            </w:r>
+                            <w:r>
+                              <w:t>; void Square(out int a)</w:t>
+                            </w:r>
+                            <w:r>
+                              <w:t xml:space="preserve">. </w:t>
+                            </w:r>
+                            <w:r>
+                              <w:t>ref is two-way, out is out-only.</w:t>
+                            </w:r>
+                            <w:bookmarkStart w:id="0" w:name="_GoBack"/>
+                            <w:bookmarkEnd w:id="0"/>
                           </w:p>
                         </w:txbxContent>
                       </wps:txbx>
@@ -1575,18 +1570,16 @@
           </mc:Choice>
           <mc:Fallback>
             <w:pict>
-              <v:rect id="_x0000_s1032" style="visibility:visible;position:absolute;margin-left:0.5pt;margin-top:284.3pt;width:250.0pt;height:135.2pt;z-index:251663360;mso-position-horizontal:absolute;mso-position-horizontal-relative:margin;mso-position-vertical:absolute;mso-position-vertical-relative:line;mso-wrap-distance-left:12.0pt;mso-wrap-distance-top:12.0pt;mso-wrap-distance-right:12.0pt;mso-wrap-distance-bottom:12.0pt;">
-                <v:fill on="f"/>
-                <v:stroke filltype="solid" color="#53585F" opacity="71.0%" weight="1.0pt" dashstyle="solid" endcap="flat" miterlimit="400.0%" joinstyle="miter" linestyle="single" startarrow="none" startarrowwidth="medium" startarrowlength="medium" endarrow="none" endarrowwidth="medium" endarrowlength="medium"/>
-                <v:textbox>
+              <v:rect w14:anchorId="6241A687" id="_x0000_s1032" style="position:absolute;margin-left:.5pt;margin-top:284.3pt;width:250pt;height:135.2pt;z-index:251663360;visibility:visible;mso-wrap-style:square;mso-wrap-distance-left:12pt;mso-wrap-distance-top:12pt;mso-wrap-distance-right:12pt;mso-wrap-distance-bottom:12pt;mso-position-horizontal:absolute;mso-position-horizontal-relative:margin;mso-position-vertical:absolute;mso-position-vertical-relative:line;v-text-anchor:top" o:gfxdata="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" filled="f" strokecolor="#53585f" strokeweight="1pt">
+                <v:stroke opacity="46517f" miterlimit="4"/>
+                <v:textbox inset="4pt,4pt,4pt,4pt">
                   <w:txbxContent>
                     <w:p>
                       <w:pPr>
-                        <w:pStyle w:val="Label Dark"/>
+                        <w:pStyle w:val="LabelDark"/>
                       </w:pPr>
                       <w:r>
                         <w:rPr>
-                          <w:rtl w:val="0"/>
                           <w:lang w:val="en-US"/>
                         </w:rPr>
                         <w:t>Declaring Methods</w:t>
@@ -1595,79 +1588,99 @@
                     <w:p>
                       <w:pPr>
                         <w:pStyle w:val="Body"/>
-                        <w:bidi w:val="0"/>
-                      </w:pPr>
-                      <w:r>
-                        <w:rPr>
-                          <w:rtl w:val="0"/>
-                        </w:rPr>
+                      </w:pPr>
+                      <w:r>
                         <w:t>Declare a method with parameters:</w:t>
                       </w:r>
                     </w:p>
                     <w:p>
                       <w:pPr>
                         <w:pStyle w:val="Source"/>
-                        <w:bidi w:val="0"/>
                       </w:pPr>
                       <w:r>
                         <w:tab/>
                       </w:r>
+                      <w:r>
+                        <w:t xml:space="preserve">public void </w:t>
+                      </w:r>
+                      <w:proofErr w:type="spellStart"/>
+                      <w:r>
+                        <w:t>SayHello</w:t>
+                      </w:r>
+                      <w:proofErr w:type="spellEnd"/>
+                      <w:r>
+                        <w:t>(string name)</w:t>
+                      </w:r>
                     </w:p>
                     <w:p>
                       <w:pPr>
                         <w:pStyle w:val="Body"/>
-                        <w:bidi w:val="0"/>
-                      </w:pPr>
-                      <w:r>
-                        <w:rPr>
-                          <w:rtl w:val="0"/>
-                        </w:rPr>
+                      </w:pPr>
+                      <w:r>
                         <w:t>Declare a method that returns data:</w:t>
                       </w:r>
                     </w:p>
                     <w:p>
                       <w:pPr>
                         <w:pStyle w:val="Source"/>
-                        <w:bidi w:val="0"/>
                       </w:pPr>
                       <w:r>
                         <w:tab/>
+                        <w:t xml:space="preserve">public int </w:t>
+                      </w:r>
+                      <w:r>
+                        <w:t>M</w:t>
+                      </w:r>
+                      <w:r>
+                        <w:t>ultiply(int a, int b)</w:t>
                       </w:r>
                     </w:p>
                     <w:p>
                       <w:pPr>
                         <w:pStyle w:val="Body"/>
-                        <w:bidi w:val="0"/>
-                      </w:pPr>
-                      <w:r>
-                        <w:rPr>
-                          <w:rtl w:val="0"/>
-                        </w:rPr>
+                      </w:pPr>
+                      <w:r>
                         <w:t>Pass by reference:</w:t>
                       </w:r>
                     </w:p>
                     <w:p>
                       <w:pPr>
                         <w:pStyle w:val="Source"/>
-                        <w:bidi w:val="0"/>
                       </w:pPr>
                       <w:r>
                         <w:tab/>
                       </w:r>
+                      <w:r>
+                        <w:t>public void Square(ref int a)</w:t>
+                      </w:r>
+                      <w:r>
+                        <w:t>; void Square(out int a)</w:t>
+                      </w:r>
+                      <w:r>
+                        <w:t xml:space="preserve">. </w:t>
+                      </w:r>
+                      <w:r>
+                        <w:t>ref is two-way, out is out-only.</w:t>
+                      </w:r>
+                      <w:bookmarkStart w:id="1" w:name="_GoBack"/>
+                      <w:bookmarkEnd w:id="1"/>
                     </w:p>
                   </w:txbxContent>
                 </v:textbox>
-                <w10:wrap type="none" side="bothSides" anchorx="margin"/>
+                <w10:wrap anchorx="margin" anchory="line"/>
               </v:rect>
             </w:pict>
           </mc:Fallback>
         </mc:AlternateContent>
       </w:r>
       <w:r>
+        <w:rPr>
+          <w:noProof/>
+        </w:rPr>
         <mc:AlternateContent>
           <mc:Choice Requires="wps">
             <w:drawing>
-              <wp:anchor distT="152400" distB="152400" distL="152400" distR="152400" simplePos="0" relativeHeight="251661312" behindDoc="0" locked="0" layoutInCell="1" allowOverlap="1">
+              <wp:anchor distT="152400" distB="152400" distL="152400" distR="152400" simplePos="0" relativeHeight="251661312" behindDoc="0" locked="0" layoutInCell="1" allowOverlap="1" wp14:anchorId="5B015332" wp14:editId="5CE1982D">
                 <wp:simplePos x="0" y="0"/>
                 <wp:positionH relativeFrom="margin">
                   <wp:posOffset>6349</wp:posOffset>
@@ -1708,11 +1721,10 @@
                         <w:txbxContent>
                           <w:p>
                             <w:pPr>
-                              <w:pStyle w:val="Label Dark"/>
+                              <w:pStyle w:val="LabelDark"/>
                             </w:pPr>
                             <w:r>
                               <w:rPr>
-                                <w:rtl w:val="0"/>
                                 <w:lang w:val="en-US"/>
                               </w:rPr>
                               <w:t>Simple Programming Statements</w:t>
@@ -1721,106 +1733,124 @@
                           <w:p>
                             <w:pPr>
                               <w:pStyle w:val="Body"/>
-                              <w:bidi w:val="0"/>
-                            </w:pPr>
-                            <w:r>
-                              <w:rPr>
-                                <w:rtl w:val="0"/>
-                              </w:rPr>
+                            </w:pPr>
+                            <w:r>
                               <w:t>Constant declaration</w:t>
                             </w:r>
                           </w:p>
                           <w:p>
                             <w:pPr>
                               <w:pStyle w:val="Source"/>
-                              <w:bidi w:val="0"/>
                             </w:pPr>
                             <w:r>
                               <w:tab/>
                             </w:r>
+                            <w:r>
+                              <w:t>p</w:t>
+                            </w:r>
+                            <w:r>
+                              <w:t>ublic const double PI</w:t>
+                            </w:r>
+                            <w:r>
+                              <w:t xml:space="preserve"> =</w:t>
+                            </w:r>
+                            <w:r>
+                              <w:t xml:space="preserve"> 3.141</w:t>
+                            </w:r>
+                            <w:r>
+                              <w:t>;</w:t>
+                            </w:r>
                           </w:p>
                           <w:p>
                             <w:pPr>
                               <w:pStyle w:val="Body"/>
-                              <w:bidi w:val="0"/>
-                            </w:pPr>
-                            <w:r>
-                              <w:rPr>
-                                <w:rtl w:val="0"/>
-                              </w:rPr>
-                              <w:t>Variable declaration</w:t>
+                            </w:pPr>
+                            <w:r>
+                              <w:t xml:space="preserve">Variable </w:t>
+                            </w:r>
+                            <w:r>
+                              <w:t>declaration</w:t>
                             </w:r>
                           </w:p>
                           <w:p>
                             <w:pPr>
                               <w:pStyle w:val="Source"/>
-                              <w:bidi w:val="0"/>
                             </w:pPr>
                             <w:r>
                               <w:tab/>
                             </w:r>
+                            <w:r>
+                              <w:t>public int radius</w:t>
+                            </w:r>
+                            <w:r>
+                              <w:t>;</w:t>
+                            </w:r>
                           </w:p>
                           <w:p>
                             <w:pPr>
                               <w:pStyle w:val="Body"/>
-                              <w:bidi w:val="0"/>
-                            </w:pPr>
-                            <w:r>
-                              <w:rPr>
-                                <w:rtl w:val="0"/>
-                              </w:rPr>
+                            </w:pPr>
+                            <w:r>
                               <w:t>Assignment</w:t>
                             </w:r>
                           </w:p>
                           <w:p>
                             <w:pPr>
                               <w:pStyle w:val="Source"/>
-                              <w:bidi w:val="0"/>
                             </w:pPr>
                             <w:r>
                               <w:tab/>
                             </w:r>
+                            <w:r>
+                              <w:t>Radius = PI / 5;</w:t>
+                            </w:r>
                           </w:p>
                           <w:p>
                             <w:pPr>
                               <w:pStyle w:val="Body"/>
-                              <w:bidi w:val="0"/>
-                            </w:pPr>
-                            <w:r>
-                              <w:rPr>
-                                <w:rtl w:val="0"/>
-                              </w:rPr>
-                              <w:t>Method call</w:t>
-                            </w:r>
+                            </w:pPr>
+                            <w:r>
+                              <w:t xml:space="preserve">Method </w:t>
+                            </w:r>
+                            <w:proofErr w:type="gramStart"/>
+                            <w:r>
+                              <w:t>call</w:t>
+                            </w:r>
+                            <w:proofErr w:type="gramEnd"/>
                           </w:p>
                           <w:p>
                             <w:pPr>
                               <w:pStyle w:val="Source"/>
-                              <w:bidi w:val="0"/>
                             </w:pPr>
                             <w:r>
                               <w:tab/>
                             </w:r>
+                            <w:proofErr w:type="spellStart"/>
+                            <w:r>
+                              <w:t>console.WriteLine</w:t>
+                            </w:r>
+                            <w:proofErr w:type="spellEnd"/>
+                            <w:r>
+                              <w:t>(“Hello!”);</w:t>
+                            </w:r>
                           </w:p>
                           <w:p>
                             <w:pPr>
                               <w:pStyle w:val="Body"/>
-                              <w:bidi w:val="0"/>
-                            </w:pPr>
-                            <w:r>
-                              <w:rPr>
-                                <w:rtl w:val="0"/>
-                              </w:rPr>
+                            </w:pPr>
+                            <w:r>
                               <w:t>Sequence of statements - grouped</w:t>
                             </w:r>
                           </w:p>
                           <w:p>
                             <w:pPr>
                               <w:pStyle w:val="Source"/>
-                              <w:bidi w:val="0"/>
                             </w:pPr>
                             <w:r>
                               <w:tab/>
+                            </w:r>
+                            <w:r>
+                              <w:t>{ }</w:t>
                             </w:r>
                           </w:p>
                         </w:txbxContent>
@@ -1836,18 +1866,16 @@
           </mc:Choice>
           <mc:Fallback>
             <w:pict>
-              <v:rect id="_x0000_s1033" style="visibility:visible;position:absolute;margin-left:0.5pt;margin-top:144.0pt;width:250.0pt;height:135.2pt;z-index:251661312;mso-position-horizontal:absolute;mso-position-horizontal-relative:margin;mso-position-vertical:absolute;mso-position-vertical-relative:line;mso-wrap-distance-left:12.0pt;mso-wrap-distance-top:12.0pt;mso-wrap-distance-right:12.0pt;mso-wrap-distance-bottom:12.0pt;">
-                <v:fill on="f"/>
-                <v:stroke filltype="solid" color="#53585F" opacity="71.0%" weight="1.0pt" dashstyle="solid" endcap="flat" miterlimit="400.0%" joinstyle="miter" linestyle="single" startarrow="none" startarrowwidth="medium" startarrowlength="medium" endarrow="none" endarrowwidth="medium" endarrowlength="medium"/>
-                <v:textbox>
+              <v:rect w14:anchorId="5B015332" id="_x0000_s1033" style="position:absolute;margin-left:.5pt;margin-top:144.05pt;width:250pt;height:135.2pt;z-index:251661312;visibility:visible;mso-wrap-style:square;mso-wrap-distance-left:12pt;mso-wrap-distance-top:12pt;mso-wrap-distance-right:12pt;mso-wrap-distance-bottom:12pt;mso-position-horizontal:absolute;mso-position-horizontal-relative:margin;mso-position-vertical:absolute;mso-position-vertical-relative:line;v-text-anchor:top" o:gfxdata="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" filled="f" strokecolor="#53585f" strokeweight="1pt">
+                <v:stroke opacity="46517f" miterlimit="4"/>
+                <v:textbox inset="4pt,4pt,4pt,4pt">
                   <w:txbxContent>
                     <w:p>
                       <w:pPr>
-                        <w:pStyle w:val="Label Dark"/>
+                        <w:pStyle w:val="LabelDark"/>
                       </w:pPr>
                       <w:r>
                         <w:rPr>
-                          <w:rtl w:val="0"/>
                           <w:lang w:val="en-US"/>
                         </w:rPr>
                         <w:t>Simple Programming Statements</w:t>
@@ -1856,121 +1884,142 @@
                     <w:p>
                       <w:pPr>
                         <w:pStyle w:val="Body"/>
-                        <w:bidi w:val="0"/>
-                      </w:pPr>
-                      <w:r>
-                        <w:rPr>
-                          <w:rtl w:val="0"/>
-                        </w:rPr>
+                      </w:pPr>
+                      <w:r>
                         <w:t>Constant declaration</w:t>
                       </w:r>
                     </w:p>
                     <w:p>
                       <w:pPr>
                         <w:pStyle w:val="Source"/>
-                        <w:bidi w:val="0"/>
                       </w:pPr>
                       <w:r>
                         <w:tab/>
                       </w:r>
+                      <w:r>
+                        <w:t>p</w:t>
+                      </w:r>
+                      <w:r>
+                        <w:t>ublic const double PI</w:t>
+                      </w:r>
+                      <w:r>
+                        <w:t xml:space="preserve"> =</w:t>
+                      </w:r>
+                      <w:r>
+                        <w:t xml:space="preserve"> 3.141</w:t>
+                      </w:r>
+                      <w:r>
+                        <w:t>;</w:t>
+                      </w:r>
                     </w:p>
                     <w:p>
                       <w:pPr>
                         <w:pStyle w:val="Body"/>
-                        <w:bidi w:val="0"/>
-                      </w:pPr>
-                      <w:r>
-                        <w:rPr>
-                          <w:rtl w:val="0"/>
-                        </w:rPr>
-                        <w:t>Variable declaration</w:t>
+                      </w:pPr>
+                      <w:r>
+                        <w:t xml:space="preserve">Variable </w:t>
+                      </w:r>
+                      <w:r>
+                        <w:t>declaration</w:t>
                       </w:r>
                     </w:p>
                     <w:p>
                       <w:pPr>
                         <w:pStyle w:val="Source"/>
-                        <w:bidi w:val="0"/>
                       </w:pPr>
                       <w:r>
                         <w:tab/>
                       </w:r>
+                      <w:r>
+                        <w:t>public int radius</w:t>
+                      </w:r>
+                      <w:r>
+                        <w:t>;</w:t>
+                      </w:r>
                     </w:p>
                     <w:p>
                       <w:pPr>
                         <w:pStyle w:val="Body"/>
-                        <w:bidi w:val="0"/>
-                      </w:pPr>
-                      <w:r>
-                        <w:rPr>
-                          <w:rtl w:val="0"/>
-                        </w:rPr>
+                      </w:pPr>
+                      <w:r>
                         <w:t>Assignment</w:t>
                       </w:r>
                     </w:p>
                     <w:p>
                       <w:pPr>
                         <w:pStyle w:val="Source"/>
-                        <w:bidi w:val="0"/>
                       </w:pPr>
                       <w:r>
                         <w:tab/>
                       </w:r>
+                      <w:r>
+                        <w:t>Radius = PI / 5;</w:t>
+                      </w:r>
                     </w:p>
                     <w:p>
                       <w:pPr>
                         <w:pStyle w:val="Body"/>
-                        <w:bidi w:val="0"/>
-                      </w:pPr>
-                      <w:r>
-                        <w:rPr>
-                          <w:rtl w:val="0"/>
-                        </w:rPr>
-                        <w:t>Method call</w:t>
-                      </w:r>
+                      </w:pPr>
+                      <w:r>
+                        <w:t xml:space="preserve">Method </w:t>
+                      </w:r>
+                      <w:proofErr w:type="gramStart"/>
+                      <w:r>
+                        <w:t>call</w:t>
+                      </w:r>
+                      <w:proofErr w:type="gramEnd"/>
                     </w:p>
                     <w:p>
                       <w:pPr>
                         <w:pStyle w:val="Source"/>
-                        <w:bidi w:val="0"/>
                       </w:pPr>
                       <w:r>
                         <w:tab/>
                       </w:r>
+                      <w:proofErr w:type="spellStart"/>
+                      <w:r>
+                        <w:t>console.WriteLine</w:t>
+                      </w:r>
+                      <w:proofErr w:type="spellEnd"/>
+                      <w:r>
+                        <w:t>(“Hello!”);</w:t>
+                      </w:r>
                     </w:p>
                     <w:p>
                       <w:pPr>
                         <w:pStyle w:val="Body"/>
-                        <w:bidi w:val="0"/>
-                      </w:pPr>
-                      <w:r>
-                        <w:rPr>
-                          <w:rtl w:val="0"/>
-                        </w:rPr>
+                      </w:pPr>
+                      <w:r>
                         <w:t>Sequence of statements - grouped</w:t>
                       </w:r>
                     </w:p>
                     <w:p>
                       <w:pPr>
                         <w:pStyle w:val="Source"/>
-                        <w:bidi w:val="0"/>
                       </w:pPr>
                       <w:r>
                         <w:tab/>
+                      </w:r>
+                      <w:r>
+                        <w:t>{ }</w:t>
                       </w:r>
                     </w:p>
                   </w:txbxContent>
                 </v:textbox>
-                <w10:wrap type="none" side="bothSides" anchorx="margin"/>
+                <w10:wrap anchorx="margin" anchory="line"/>
               </v:rect>
             </w:pict>
           </mc:Fallback>
         </mc:AlternateContent>
       </w:r>
       <w:r>
+        <w:rPr>
+          <w:noProof/>
+        </w:rPr>
         <mc:AlternateContent>
           <mc:Choice Requires="wps">
             <w:drawing>
-              <wp:anchor distT="152400" distB="152400" distL="152400" distR="152400" simplePos="0" relativeHeight="251662336" behindDoc="0" locked="0" layoutInCell="1" allowOverlap="1">
+              <wp:anchor distT="152400" distB="152400" distL="152400" distR="152400" simplePos="0" relativeHeight="251662336" behindDoc="0" locked="0" layoutInCell="1" allowOverlap="1" wp14:anchorId="5597EF95" wp14:editId="40CEFCEC">
                 <wp:simplePos x="0" y="0"/>
                 <wp:positionH relativeFrom="margin">
                   <wp:posOffset>3298706</wp:posOffset>
@@ -2011,11 +2060,10 @@
                         <w:txbxContent>
                           <w:p>
                             <w:pPr>
-                              <w:pStyle w:val="Label Dark"/>
+                              <w:pStyle w:val="LabelDark"/>
                             </w:pPr>
                             <w:r>
                               <w:rPr>
-                                <w:rtl w:val="0"/>
                                 <w:lang w:val="en-US"/>
                               </w:rPr>
                               <w:t>Structured Programming Statements</w:t>
@@ -2024,19 +2072,14 @@
                           <w:p>
                             <w:pPr>
                               <w:pStyle w:val="Body"/>
-                              <w:bidi w:val="0"/>
-                            </w:pPr>
-                            <w:r>
-                              <w:rPr>
-                                <w:rtl w:val="0"/>
-                              </w:rPr>
+                            </w:pPr>
+                            <w:r>
                               <w:t>If statement</w:t>
                             </w:r>
                           </w:p>
                           <w:p>
                             <w:pPr>
                               <w:pStyle w:val="Source"/>
-                              <w:bidi w:val="0"/>
                             </w:pPr>
                             <w:r>
                               <w:tab/>
@@ -2045,19 +2088,14 @@
                           <w:p>
                             <w:pPr>
                               <w:pStyle w:val="Body"/>
-                              <w:bidi w:val="0"/>
-                            </w:pPr>
-                            <w:r>
-                              <w:rPr>
-                                <w:rtl w:val="0"/>
-                              </w:rPr>
+                            </w:pPr>
+                            <w:r>
                               <w:t>Case statement</w:t>
                             </w:r>
                           </w:p>
                           <w:p>
                             <w:pPr>
                               <w:pStyle w:val="Source"/>
-                              <w:bidi w:val="0"/>
                             </w:pPr>
                             <w:r>
                               <w:tab/>
@@ -2066,19 +2104,14 @@
                           <w:p>
                             <w:pPr>
                               <w:pStyle w:val="Body"/>
-                              <w:bidi w:val="0"/>
-                            </w:pPr>
-                            <w:r>
-                              <w:rPr>
-                                <w:rtl w:val="0"/>
-                              </w:rPr>
+                            </w:pPr>
+                            <w:r>
                               <w:t>While loop</w:t>
                             </w:r>
                           </w:p>
                           <w:p>
                             <w:pPr>
                               <w:pStyle w:val="Source"/>
-                              <w:bidi w:val="0"/>
                             </w:pPr>
                             <w:r>
                               <w:tab/>
@@ -2087,19 +2120,14 @@
                           <w:p>
                             <w:pPr>
                               <w:pStyle w:val="Body"/>
-                              <w:bidi w:val="0"/>
-                            </w:pPr>
-                            <w:r>
-                              <w:rPr>
-                                <w:rtl w:val="0"/>
-                              </w:rPr>
+                            </w:pPr>
+                            <w:r>
                               <w:t>Repeat loop</w:t>
                             </w:r>
                           </w:p>
                           <w:p>
                             <w:pPr>
                               <w:pStyle w:val="Source"/>
-                              <w:bidi w:val="0"/>
                             </w:pPr>
                             <w:r>
                               <w:tab/>
@@ -2108,19 +2136,14 @@
                           <w:p>
                             <w:pPr>
                               <w:pStyle w:val="Body"/>
-                              <w:bidi w:val="0"/>
-                            </w:pPr>
-                            <w:r>
-                              <w:rPr>
-                                <w:rtl w:val="0"/>
-                              </w:rPr>
+                            </w:pPr>
+                            <w:r>
                               <w:t>For loop</w:t>
                             </w:r>
                           </w:p>
                           <w:p>
                             <w:pPr>
                               <w:pStyle w:val="Source"/>
-                              <w:bidi w:val="0"/>
                             </w:pPr>
                             <w:r>
                               <w:tab/>
@@ -2270,10 +2293,13 @@
         </mc:AlternateContent>
       </w:r>
       <w:r>
+        <w:rPr>
+          <w:noProof/>
+        </w:rPr>
         <mc:AlternateContent>
           <mc:Choice Requires="wps">
             <w:drawing>
-              <wp:anchor distT="152400" distB="152400" distL="152400" distR="152400" simplePos="0" relativeHeight="251664384" behindDoc="0" locked="0" layoutInCell="1" allowOverlap="1">
+              <wp:anchor distT="152400" distB="152400" distL="152400" distR="152400" simplePos="0" relativeHeight="251664384" behindDoc="0" locked="0" layoutInCell="1" allowOverlap="1" wp14:anchorId="5FC9C2BF" wp14:editId="5A41117F">
                 <wp:simplePos x="0" y="0"/>
                 <wp:positionH relativeFrom="margin">
                   <wp:posOffset>3298706</wp:posOffset>
@@ -2314,11 +2340,10 @@
                         <w:txbxContent>
                           <w:p>
                             <w:pPr>
-                              <w:pStyle w:val="Label Dark"/>
+                              <w:pStyle w:val="LabelDark"/>
                             </w:pPr>
                             <w:r>
                               <w:rPr>
-                                <w:rtl w:val="0"/>
                                 <w:lang w:val="en-US"/>
                               </w:rPr>
                               <w:t>Boolean Operators and Other Statements</w:t>
@@ -2327,19 +2352,17 @@
                           <w:p>
                             <w:pPr>
                               <w:pStyle w:val="Body"/>
-                              <w:bidi w:val="0"/>
-                            </w:pPr>
-                            <w:r>
-                              <w:rPr>
-                                <w:rtl w:val="0"/>
-                              </w:rPr>
-                              <w:t>Comparison: equal, less, larger, not equal, less eq</w:t>
+                            </w:pPr>
+                            <w:r>
+                              <w:t xml:space="preserve">Comparison: equal, less, </w:t>
+                            </w:r>
+                            <w:r>
+                              <w:t>larger, not equal, less eq</w:t>
                             </w:r>
                           </w:p>
                           <w:p>
                             <w:pPr>
                               <w:pStyle w:val="Source"/>
-                              <w:bidi w:val="0"/>
                             </w:pPr>
                             <w:r>
                               <w:tab/>
@@ -2348,19 +2371,14 @@
                           <w:p>
                             <w:pPr>
                               <w:pStyle w:val="Body"/>
-                              <w:bidi w:val="0"/>
-                            </w:pPr>
-                            <w:r>
-                              <w:rPr>
-                                <w:rtl w:val="0"/>
-                              </w:rPr>
+                            </w:pPr>
+                            <w:r>
                               <w:t>Boolean: And, Or and Not</w:t>
                             </w:r>
                           </w:p>
                           <w:p>
                             <w:pPr>
                               <w:pStyle w:val="Source"/>
-                              <w:bidi w:val="0"/>
                             </w:pPr>
                             <w:r>
                               <w:tab/>
@@ -2369,19 +2387,14 @@
                           <w:p>
                             <w:pPr>
                               <w:pStyle w:val="Body"/>
-                              <w:bidi w:val="0"/>
-                            </w:pPr>
-                            <w:r>
-                              <w:rPr>
-                                <w:rtl w:val="0"/>
-                              </w:rPr>
+                            </w:pPr>
+                            <w:r>
                               <w:t>Skip an iteration of a loop</w:t>
                             </w:r>
                           </w:p>
                           <w:p>
                             <w:pPr>
                               <w:pStyle w:val="Source"/>
-                              <w:bidi w:val="0"/>
                             </w:pPr>
                             <w:r>
                               <w:tab/>
@@ -2390,19 +2403,14 @@
                           <w:p>
                             <w:pPr>
                               <w:pStyle w:val="Body"/>
-                              <w:bidi w:val="0"/>
-                            </w:pPr>
-                            <w:r>
-                              <w:rPr>
-                                <w:rtl w:val="0"/>
-                              </w:rPr>
+                            </w:pPr>
+                            <w:r>
                               <w:t>End a loop early</w:t>
                             </w:r>
                           </w:p>
                           <w:p>
                             <w:pPr>
                               <w:pStyle w:val="Source"/>
-                              <w:bidi w:val="0"/>
                             </w:pPr>
                             <w:r>
                               <w:tab/>
@@ -2411,19 +2419,14 @@
                           <w:p>
                             <w:pPr>
                               <w:pStyle w:val="Body"/>
-                              <w:bidi w:val="0"/>
-                            </w:pPr>
-                            <w:r>
-                              <w:rPr>
-                                <w:rtl w:val="0"/>
-                              </w:rPr>
+                            </w:pPr>
+                            <w:r>
                               <w:t>End a method:</w:t>
                             </w:r>
                           </w:p>
                           <w:p>
                             <w:pPr>
                               <w:pStyle w:val="Source"/>
-                              <w:bidi w:val="0"/>
                             </w:pPr>
                             <w:r>
                               <w:tab/>
@@ -2574,43 +2577,53 @@
       </w:r>
     </w:p>
     <w:sectPr>
-      <w:headerReference w:type="default" r:id="rId4"/>
-      <w:footerReference w:type="default" r:id="rId5"/>
-      <w:pgSz w:w="11906" w:h="16838" w:orient="portrait"/>
-      <w:pgMar w:top="850" w:right="850" w:bottom="850" w:left="850" w:header="709" w:footer="850"/>
-      <w:bidi w:val="0"/>
+      <w:headerReference w:type="default" r:id="rId6"/>
+      <w:footerReference w:type="default" r:id="rId7"/>
+      <w:pgSz w:w="11906" w:h="16838"/>
+      <w:pgMar w:top="850" w:right="850" w:bottom="850" w:left="850" w:header="709" w:footer="850" w:gutter="0"/>
+      <w:cols w:space="720"/>
     </w:sectPr>
   </w:body>
 </w:document>
 </file>
 
+<file path=word/endnotes.xml><?xml version="1.0" encoding="utf-8"?>
+<w:endnotes xmlns:wpc="http://schemas.microsoft.com/office/word/2010/wordprocessingCanvas" xmlns:cx="http://schemas.microsoft.com/office/drawing/2014/chartex" xmlns:cx1="http://schemas.microsoft.com/office/drawing/2015/9/8/chartex" xmlns:cx2="http://schemas.microsoft.com/office/drawing/2015/10/21/chartex" xmlns:cx3="http://schemas.microsoft.com/office/drawing/2016/5/9/chartex" xmlns:cx4="http://schemas.microsoft.com/office/drawing/2016/5/10/chartex" xmlns:cx5="http://schemas.microsoft.com/office/drawing/2016/5/11/chartex" xmlns:cx6="http://schemas.microsoft.com/office/drawing/2016/5/12/chartex" xmlns:cx7="http://schemas.microsoft.com/office/drawing/2016/5/13/chartex" xmlns:cx8="http://schemas.microsoft.com/office/drawing/2016/5/14/chartex" xmlns:mc="http://schemas.openxmlformats.org/markup-compatibility/2006" xmlns:aink="http://schemas.microsoft.com/office/drawing/2016/ink" xmlns:am3d="http://schemas.microsoft.com/office/drawing/2017/model3d" xmlns:o="urn:schemas-microsoft-com:office:office" xmlns:r="http://schemas.openxmlformats.org/officeDocument/2006/relationships" xmlns:m="http://schemas.openxmlformats.org/officeDocument/2006/math" xmlns:v="urn:schemas-microsoft-com:vml" xmlns:wp14="http://schemas.microsoft.com/office/word/2010/wordprocessingDrawing" xmlns:wp="http://schemas.openxmlformats.org/drawingml/2006/wordprocessingDrawing" xmlns:w10="urn:schemas-microsoft-com:office:word" xmlns:w="http://schemas.openxmlformats.org/wordprocessingml/2006/main" xmlns:w14="http://schemas.microsoft.com/office/word/2010/wordml" xmlns:w15="http://schemas.microsoft.com/office/word/2012/wordml" xmlns:w16cid="http://schemas.microsoft.com/office/word/2016/wordml/cid" xmlns:w16se="http://schemas.microsoft.com/office/word/2015/wordml/symex" xmlns:wpg="http://schemas.microsoft.com/office/word/2010/wordprocessingGroup" xmlns:wpi="http://schemas.microsoft.com/office/word/2010/wordprocessingInk" xmlns:wne="http://schemas.microsoft.com/office/word/2006/wordml" xmlns:wps="http://schemas.microsoft.com/office/word/2010/wordprocessingShape" mc:Ignorable="w14 w15 w16se w16cid wp14">
+  <w:endnote w:type="separator" w:id="-1">
+    <w:p>
+      <w:r>
+        <w:separator/>
+      </w:r>
+    </w:p>
+  </w:endnote>
+  <w:endnote w:type="continuationSeparator" w:id="0">
+    <w:p>
+      <w:r>
+        <w:continuationSeparator/>
+      </w:r>
+    </w:p>
+  </w:endnote>
+</w:endnotes>
+</file>
+
 <file path=word/footer1.xml><?xml version="1.0" encoding="utf-8"?>
-<w:ftr xmlns:r="http://schemas.openxmlformats.org/officeDocument/2006/relationships" xmlns:wp="http://schemas.openxmlformats.org/drawingml/2006/wordprocessingDrawing" xmlns:w="http://schemas.openxmlformats.org/wordprocessingml/2006/main" xmlns:w10="urn:schemas-microsoft-com:office:word" xmlns:w14="http://schemas.microsoft.com/office/word/2010/wordml" xmlns:wps="http://schemas.microsoft.com/office/word/2010/wordprocessingShape" xmlns:wpg="http://schemas.microsoft.com/office/word/2010/wordprocessingGroup" xmlns:mc="http://schemas.openxmlformats.org/markup-compatibility/2006" xmlns:v="urn:schemas-microsoft-com:vml" xmlns:o="urn:schemas-microsoft-com:office:office" mc:Ignorable="w14">
+<w:ftr xmlns:wpc="http://schemas.microsoft.com/office/word/2010/wordprocessingCanvas" xmlns:cx="http://schemas.microsoft.com/office/drawing/2014/chartex" xmlns:cx1="http://schemas.microsoft.com/office/drawing/2015/9/8/chartex" xmlns:cx2="http://schemas.microsoft.com/office/drawing/2015/10/21/chartex" xmlns:cx3="http://schemas.microsoft.com/office/drawing/2016/5/9/chartex" xmlns:cx4="http://schemas.microsoft.com/office/drawing/2016/5/10/chartex" xmlns:cx5="http://schemas.microsoft.com/office/drawing/2016/5/11/chartex" xmlns:cx6="http://schemas.microsoft.com/office/drawing/2016/5/12/chartex" xmlns:cx7="http://schemas.microsoft.com/office/drawing/2016/5/13/chartex" xmlns:cx8="http://schemas.microsoft.com/office/drawing/2016/5/14/chartex" xmlns:mc="http://schemas.openxmlformats.org/markup-compatibility/2006" xmlns:aink="http://schemas.microsoft.com/office/drawing/2016/ink" xmlns:am3d="http://schemas.microsoft.com/office/drawing/2017/model3d" xmlns:o="urn:schemas-microsoft-com:office:office" xmlns:r="http://schemas.openxmlformats.org/officeDocument/2006/relationships" xmlns:m="http://schemas.openxmlformats.org/officeDocument/2006/math" xmlns:v="urn:schemas-microsoft-com:vml" xmlns:wp14="http://schemas.microsoft.com/office/word/2010/wordprocessingDrawing" xmlns:wp="http://schemas.openxmlformats.org/drawingml/2006/wordprocessingDrawing" xmlns:w10="urn:schemas-microsoft-com:office:word" xmlns:w="http://schemas.openxmlformats.org/wordprocessingml/2006/main" xmlns:w14="http://schemas.microsoft.com/office/word/2010/wordml" xmlns:w15="http://schemas.microsoft.com/office/word/2012/wordml" xmlns:w16cid="http://schemas.microsoft.com/office/word/2016/wordml/cid" xmlns:w16se="http://schemas.microsoft.com/office/word/2015/wordml/symex" xmlns:wpg="http://schemas.microsoft.com/office/word/2010/wordprocessingGroup" xmlns:wpi="http://schemas.microsoft.com/office/word/2010/wordprocessingInk" xmlns:wne="http://schemas.microsoft.com/office/word/2006/wordml" xmlns:wps="http://schemas.microsoft.com/office/word/2010/wordprocessingShape" mc:Ignorable="w14 w15 w16se w16cid wp14">
   <w:p>
     <w:pPr>
-      <w:pStyle w:val="Header &amp; Footer"/>
+      <w:pStyle w:val="HeaderFooter"/>
       <w:tabs>
+        <w:tab w:val="clear" w:pos="9020"/>
         <w:tab w:val="center" w:pos="5102"/>
         <w:tab w:val="right" w:pos="10205"/>
-        <w:tab w:val="clear" w:pos="9020"/>
       </w:tabs>
-      <w:jc w:val="left"/>
     </w:pPr>
     <w:r>
-      <w:rPr>
-        <w:rtl w:val="0"/>
-        <w:lang w:val="en-US"/>
-      </w:rPr>
       <w:t>Your Name</w:t>
     </w:r>
     <w:r>
       <w:tab/>
     </w:r>
     <w:r>
-      <w:rPr>
-        <w:rtl w:val="0"/>
-        <w:lang w:val="en-US"/>
-      </w:rPr>
       <w:t>Your ID 1234567</w:t>
     </w:r>
     <w:r>
@@ -2618,109 +2631,87 @@
     </w:r>
     <w:r>
       <w:rPr>
-        <w:rtl w:val="0"/>
         <w:lang w:val="en-AU"/>
       </w:rPr>
       <w:t xml:space="preserve">Page </w:t>
     </w:r>
     <w:r>
-      <w:rPr/>
-      <w:fldChar w:fldCharType="begin" w:fldLock="0"/>
+      <w:fldChar w:fldCharType="begin"/>
     </w:r>
     <w:r>
       <w:instrText xml:space="preserve"> PAGE </w:instrText>
     </w:r>
     <w:r>
-      <w:rPr/>
-      <w:fldChar w:fldCharType="separate" w:fldLock="0"/>
+      <w:fldChar w:fldCharType="separate"/>
     </w:r>
     <w:r>
       <w:t>1</w:t>
     </w:r>
     <w:r>
-      <w:rPr/>
-      <w:fldChar w:fldCharType="end" w:fldLock="0"/>
+      <w:fldChar w:fldCharType="end"/>
     </w:r>
     <w:r>
       <w:rPr>
-        <w:rtl w:val="0"/>
         <w:lang w:val="en-AU"/>
       </w:rPr>
       <w:t xml:space="preserve"> of </w:t>
     </w:r>
     <w:r>
-      <w:rPr/>
-      <w:fldChar w:fldCharType="begin" w:fldLock="0"/>
+      <w:fldChar w:fldCharType="begin"/>
     </w:r>
     <w:r>
       <w:instrText xml:space="preserve"> NUMPAGES </w:instrText>
     </w:r>
     <w:r>
-      <w:rPr/>
-      <w:fldChar w:fldCharType="separate" w:fldLock="0"/>
+      <w:fldChar w:fldCharType="separate"/>
     </w:r>
     <w:r>
       <w:t>1</w:t>
     </w:r>
     <w:r>
-      <w:rPr/>
-      <w:fldChar w:fldCharType="end" w:fldLock="0"/>
+      <w:fldChar w:fldCharType="end"/>
     </w:r>
   </w:p>
 </w:ftr>
 </file>
 
+<file path=word/footnotes.xml><?xml version="1.0" encoding="utf-8"?>
+<w:footnotes xmlns:wpc="http://schemas.microsoft.com/office/word/2010/wordprocessingCanvas" xmlns:cx="http://schemas.microsoft.com/office/drawing/2014/chartex" xmlns:cx1="http://schemas.microsoft.com/office/drawing/2015/9/8/chartex" xmlns:cx2="http://schemas.microsoft.com/office/drawing/2015/10/21/chartex" xmlns:cx3="http://schemas.microsoft.com/office/drawing/2016/5/9/chartex" xmlns:cx4="http://schemas.microsoft.com/office/drawing/2016/5/10/chartex" xmlns:cx5="http://schemas.microsoft.com/office/drawing/2016/5/11/chartex" xmlns:cx6="http://schemas.microsoft.com/office/drawing/2016/5/12/chartex" xmlns:cx7="http://schemas.microsoft.com/office/drawing/2016/5/13/chartex" xmlns:cx8="http://schemas.microsoft.com/office/drawing/2016/5/14/chartex" xmlns:mc="http://schemas.openxmlformats.org/markup-compatibility/2006" xmlns:aink="http://schemas.microsoft.com/office/drawing/2016/ink" xmlns:am3d="http://schemas.microsoft.com/office/drawing/2017/model3d" xmlns:o="urn:schemas-microsoft-com:office:office" xmlns:r="http://schemas.openxmlformats.org/officeDocument/2006/relationships" xmlns:m="http://schemas.openxmlformats.org/officeDocument/2006/math" xmlns:v="urn:schemas-microsoft-com:vml" xmlns:wp14="http://schemas.microsoft.com/office/word/2010/wordprocessingDrawing" xmlns:wp="http://schemas.openxmlformats.org/drawingml/2006/wordprocessingDrawing" xmlns:w10="urn:schemas-microsoft-com:office:word" xmlns:w="http://schemas.openxmlformats.org/wordprocessingml/2006/main" xmlns:w14="http://schemas.microsoft.com/office/word/2010/wordml" xmlns:w15="http://schemas.microsoft.com/office/word/2012/wordml" xmlns:w16cid="http://schemas.microsoft.com/office/word/2016/wordml/cid" xmlns:w16se="http://schemas.microsoft.com/office/word/2015/wordml/symex" xmlns:wpg="http://schemas.microsoft.com/office/word/2010/wordprocessingGroup" xmlns:wpi="http://schemas.microsoft.com/office/word/2010/wordprocessingInk" xmlns:wne="http://schemas.microsoft.com/office/word/2006/wordml" xmlns:wps="http://schemas.microsoft.com/office/word/2010/wordprocessingShape" mc:Ignorable="w14 w15 w16se w16cid wp14">
+  <w:footnote w:type="separator" w:id="-1">
+    <w:p>
+      <w:r>
+        <w:separator/>
+      </w:r>
+    </w:p>
+  </w:footnote>
+  <w:footnote w:type="continuationSeparator" w:id="0">
+    <w:p>
+      <w:r>
+        <w:continuationSeparator/>
+      </w:r>
+    </w:p>
+  </w:footnote>
+</w:footnotes>
+</file>
+
 <file path=word/header1.xml><?xml version="1.0" encoding="utf-8"?>
-<w:hdr xmlns:r="http://schemas.openxmlformats.org/officeDocument/2006/relationships" xmlns:wp="http://schemas.openxmlformats.org/drawingml/2006/wordprocessingDrawing" xmlns:w="http://schemas.openxmlformats.org/wordprocessingml/2006/main" xmlns:w10="urn:schemas-microsoft-com:office:word" xmlns:w14="http://schemas.microsoft.com/office/word/2010/wordml" xmlns:wps="http://schemas.microsoft.com/office/word/2010/wordprocessingShape" xmlns:wpg="http://schemas.microsoft.com/office/word/2010/wordprocessingGroup" xmlns:mc="http://schemas.openxmlformats.org/markup-compatibility/2006" xmlns:v="urn:schemas-microsoft-com:vml" xmlns:o="urn:schemas-microsoft-com:office:office" mc:Ignorable="w14">
-  <w:p>
-    <w:r/>
-  </w:p>
+<w:hdr xmlns:wpc="http://schemas.microsoft.com/office/word/2010/wordprocessingCanvas" xmlns:cx="http://schemas.microsoft.com/office/drawing/2014/chartex" xmlns:cx1="http://schemas.microsoft.com/office/drawing/2015/9/8/chartex" xmlns:cx2="http://schemas.microsoft.com/office/drawing/2015/10/21/chartex" xmlns:cx3="http://schemas.microsoft.com/office/drawing/2016/5/9/chartex" xmlns:cx4="http://schemas.microsoft.com/office/drawing/2016/5/10/chartex" xmlns:cx5="http://schemas.microsoft.com/office/drawing/2016/5/11/chartex" xmlns:cx6="http://schemas.microsoft.com/office/drawing/2016/5/12/chartex" xmlns:cx7="http://schemas.microsoft.com/office/drawing/2016/5/13/chartex" xmlns:cx8="http://schemas.microsoft.com/office/drawing/2016/5/14/chartex" xmlns:mc="http://schemas.openxmlformats.org/markup-compatibility/2006" xmlns:aink="http://schemas.microsoft.com/office/drawing/2016/ink" xmlns:am3d="http://schemas.microsoft.com/office/drawing/2017/model3d" xmlns:o="urn:schemas-microsoft-com:office:office" xmlns:r="http://schemas.openxmlformats.org/officeDocument/2006/relationships" xmlns:m="http://schemas.openxmlformats.org/officeDocument/2006/math" xmlns:v="urn:schemas-microsoft-com:vml" xmlns:wp14="http://schemas.microsoft.com/office/word/2010/wordprocessingDrawing" xmlns:wp="http://schemas.openxmlformats.org/drawingml/2006/wordprocessingDrawing" xmlns:w10="urn:schemas-microsoft-com:office:word" xmlns:w="http://schemas.openxmlformats.org/wordprocessingml/2006/main" xmlns:w14="http://schemas.microsoft.com/office/word/2010/wordml" xmlns:w15="http://schemas.microsoft.com/office/word/2012/wordml" xmlns:w16cid="http://schemas.microsoft.com/office/word/2016/wordml/cid" xmlns:w16se="http://schemas.microsoft.com/office/word/2015/wordml/symex" xmlns:wpg="http://schemas.microsoft.com/office/word/2010/wordprocessingGroup" xmlns:wpi="http://schemas.microsoft.com/office/word/2010/wordprocessingInk" xmlns:wne="http://schemas.microsoft.com/office/word/2006/wordml" xmlns:wps="http://schemas.microsoft.com/office/word/2010/wordprocessingShape" mc:Ignorable="w14 w15 w16se w16cid wp14">
+  <w:p/>
 </w:hdr>
 </file>
 
 <file path=word/styles.xml><?xml version="1.0" encoding="utf-8"?>
-<w:styles xmlns:w="http://schemas.openxmlformats.org/wordprocessingml/2006/main" xmlns:mc="http://schemas.openxmlformats.org/markup-compatibility/2006" xmlns:w14="http://schemas.microsoft.com/office/word/2010/wordml" mc:Ignorable="w14">
+<w:styles xmlns:mc="http://schemas.openxmlformats.org/markup-compatibility/2006" xmlns:r="http://schemas.openxmlformats.org/officeDocument/2006/relationships" xmlns:w="http://schemas.openxmlformats.org/wordprocessingml/2006/main" xmlns:w14="http://schemas.microsoft.com/office/word/2010/wordml" xmlns:w15="http://schemas.microsoft.com/office/word/2012/wordml" xmlns:w16cid="http://schemas.microsoft.com/office/word/2016/wordml/cid" xmlns:w16se="http://schemas.microsoft.com/office/word/2015/wordml/symex" mc:Ignorable="w14 w15 w16se w16cid">
   <w:docDefaults>
     <w:rPrDefault>
       <w:rPr>
-        <w:rFonts w:ascii="Times New Roman" w:cs="Times New Roman" w:hAnsi="Times New Roman" w:eastAsia="Arial Unicode MS"/>
-        <w:b w:val="0"/>
-        <w:bCs w:val="0"/>
-        <w:i w:val="0"/>
-        <w:iCs w:val="0"/>
-        <w:caps w:val="0"/>
-        <w:smallCaps w:val="0"/>
-        <w:strike w:val="0"/>
-        <w:dstrike w:val="0"/>
-        <w:outline w:val="0"/>
-        <w:emboss w:val="0"/>
-        <w:imprint w:val="0"/>
-        <w:vanish w:val="0"/>
-        <w:color w:val="auto"/>
-        <w:spacing w:val="0"/>
-        <w:w w:val="100"/>
-        <w:kern w:val="0"/>
-        <w:position w:val="0"/>
-        <w:sz w:val="20"/>
-        <w:szCs w:val="20"/>
-        <w:u w:val="none" w:color="auto"/>
+        <w:rFonts w:ascii="Times New Roman" w:eastAsia="Arial Unicode MS" w:hAnsi="Times New Roman" w:cs="Times New Roman"/>
         <w:bdr w:val="nil"/>
-        <w:vertAlign w:val="baseline"/>
-        <w:lang/>
+        <w:lang w:val="en-AU" w:eastAsia="ja-JP" w:bidi="ar-SA"/>
       </w:rPr>
     </w:rPrDefault>
     <w:pPrDefault>
       <w:pPr>
-        <w:keepNext w:val="0"/>
-        <w:keepLines w:val="0"/>
-        <w:pageBreakBefore w:val="0"/>
-        <w:framePr w:anchorLock="0" w:w="0" w:h="0" w:vSpace="0" w:hSpace="0" w:xAlign="left" w:y="0" w:hRule="exact" w:vAnchor="margin"/>
-        <w:widowControl w:val="1"/>
-        <w:numPr>
-          <w:ilvl w:val="0"/>
-          <w:numId w:val="0"/>
-        </w:numPr>
-        <w:suppressLineNumbers w:val="0"/>
         <w:pBdr>
           <w:top w:val="nil"/>
           <w:left w:val="nil"/>
@@ -2729,28 +2720,421 @@
           <w:between w:val="nil"/>
           <w:bar w:val="nil"/>
         </w:pBdr>
-        <w:shd w:val="clear" w:color="auto" w:fill="auto"/>
-        <w:suppressAutoHyphens w:val="0"/>
-        <w:spacing w:before="0" w:beforeAutospacing="0" w:after="0" w:afterAutospacing="0" w:line="240" w:lineRule="auto"/>
-        <w:ind w:left="0" w:right="0" w:firstLine="0"/>
-        <w:jc w:val="left"/>
-        <w:outlineLvl w:val="9"/>
       </w:pPr>
     </w:pPrDefault>
   </w:docDefaults>
+  <w:latentStyles w:defLockedState="0" w:defUIPriority="99" w:defSemiHidden="0" w:defUnhideWhenUsed="0" w:defQFormat="0" w:count="375">
+    <w:lsdException w:name="Normal" w:uiPriority="0" w:qFormat="1"/>
+    <w:lsdException w:name="heading 1" w:uiPriority="9" w:qFormat="1"/>
+    <w:lsdException w:name="heading 2" w:semiHidden="1" w:uiPriority="9" w:unhideWhenUsed="1" w:qFormat="1"/>
+    <w:lsdException w:name="heading 3" w:semiHidden="1" w:uiPriority="9" w:unhideWhenUsed="1" w:qFormat="1"/>
+    <w:lsdException w:name="heading 4" w:semiHidden="1" w:uiPriority="9" w:unhideWhenUsed="1" w:qFormat="1"/>
+    <w:lsdException w:name="heading 5" w:semiHidden="1" w:uiPriority="9" w:unhideWhenUsed="1" w:qFormat="1"/>
+    <w:lsdException w:name="heading 6" w:semiHidden="1" w:uiPriority="9" w:unhideWhenUsed="1" w:qFormat="1"/>
+    <w:lsdException w:name="heading 7" w:semiHidden="1" w:uiPriority="9" w:unhideWhenUsed="1" w:qFormat="1"/>
+    <w:lsdException w:name="heading 8" w:semiHidden="1" w:uiPriority="9" w:unhideWhenUsed="1" w:qFormat="1"/>
+    <w:lsdException w:name="heading 9" w:semiHidden="1" w:uiPriority="9" w:unhideWhenUsed="1" w:qFormat="1"/>
+    <w:lsdException w:name="index 1" w:semiHidden="1" w:unhideWhenUsed="1"/>
+    <w:lsdException w:name="index 2" w:semiHidden="1" w:unhideWhenUsed="1"/>
+    <w:lsdException w:name="index 3" w:semiHidden="1" w:unhideWhenUsed="1"/>
+    <w:lsdException w:name="index 4" w:semiHidden="1" w:unhideWhenUsed="1"/>
+    <w:lsdException w:name="index 5" w:semiHidden="1" w:unhideWhenUsed="1"/>
+    <w:lsdException w:name="index 6" w:semiHidden="1" w:unhideWhenUsed="1"/>
+    <w:lsdException w:name="index 7" w:semiHidden="1" w:unhideWhenUsed="1"/>
+    <w:lsdException w:name="index 8" w:semiHidden="1" w:unhideWhenUsed="1"/>
+    <w:lsdException w:name="index 9" w:semiHidden="1" w:unhideWhenUsed="1"/>
+    <w:lsdException w:name="toc 1" w:semiHidden="1" w:uiPriority="39" w:unhideWhenUsed="1"/>
+    <w:lsdException w:name="toc 2" w:semiHidden="1" w:uiPriority="39" w:unhideWhenUsed="1"/>
+    <w:lsdException w:name="toc 3" w:semiHidden="1" w:uiPriority="39" w:unhideWhenUsed="1"/>
+    <w:lsdException w:name="toc 4" w:semiHidden="1" w:uiPriority="39" w:unhideWhenUsed="1"/>
+    <w:lsdException w:name="toc 5" w:semiHidden="1" w:uiPriority="39" w:unhideWhenUsed="1"/>
+    <w:lsdException w:name="toc 6" w:semiHidden="1" w:uiPriority="39" w:unhideWhenUsed="1"/>
+    <w:lsdException w:name="toc 7" w:semiHidden="1" w:uiPriority="39" w:unhideWhenUsed="1"/>
+    <w:lsdException w:name="toc 8" w:semiHidden="1" w:uiPriority="39" w:unhideWhenUsed="1"/>
+    <w:lsdException w:name="toc 9" w:semiHidden="1" w:uiPriority="39" w:unhideWhenUsed="1"/>
+    <w:lsdException w:name="Normal Indent" w:semiHidden="1" w:unhideWhenUsed="1"/>
+    <w:lsdException w:name="footnote text" w:semiHidden="1" w:unhideWhenUsed="1"/>
+    <w:lsdException w:name="annotation text" w:semiHidden="1" w:unhideWhenUsed="1"/>
+    <w:lsdException w:name="header" w:semiHidden="1" w:unhideWhenUsed="1"/>
+    <w:lsdException w:name="footer" w:semiHidden="1" w:unhideWhenUsed="1"/>
+    <w:lsdException w:name="index heading" w:semiHidden="1" w:unhideWhenUsed="1"/>
+    <w:lsdException w:name="caption" w:semiHidden="1" w:uiPriority="35" w:unhideWhenUsed="1" w:qFormat="1"/>
+    <w:lsdException w:name="table of figures" w:semiHidden="1" w:unhideWhenUsed="1"/>
+    <w:lsdException w:name="envelope address" w:semiHidden="1" w:unhideWhenUsed="1"/>
+    <w:lsdException w:name="envelope return" w:semiHidden="1" w:unhideWhenUsed="1"/>
+    <w:lsdException w:name="footnote reference" w:semiHidden="1" w:unhideWhenUsed="1"/>
+    <w:lsdException w:name="annotation reference" w:semiHidden="1" w:unhideWhenUsed="1"/>
+    <w:lsdException w:name="line number" w:semiHidden="1" w:unhideWhenUsed="1"/>
+    <w:lsdException w:name="page number" w:semiHidden="1" w:unhideWhenUsed="1"/>
+    <w:lsdException w:name="endnote reference" w:semiHidden="1" w:unhideWhenUsed="1"/>
+    <w:lsdException w:name="endnote text" w:semiHidden="1" w:unhideWhenUsed="1"/>
+    <w:lsdException w:name="table of authorities" w:semiHidden="1" w:unhideWhenUsed="1"/>
+    <w:lsdException w:name="macro" w:semiHidden="1" w:unhideWhenUsed="1"/>
+    <w:lsdException w:name="toa heading" w:semiHidden="1" w:unhideWhenUsed="1"/>
+    <w:lsdException w:name="List" w:semiHidden="1" w:unhideWhenUsed="1"/>
+    <w:lsdException w:name="List Bullet" w:semiHidden="1" w:unhideWhenUsed="1"/>
+    <w:lsdException w:name="List Number" w:semiHidden="1" w:unhideWhenUsed="1"/>
+    <w:lsdException w:name="List 2" w:semiHidden="1" w:unhideWhenUsed="1"/>
+    <w:lsdException w:name="List 3" w:semiHidden="1" w:unhideWhenUsed="1"/>
+    <w:lsdException w:name="List 4" w:semiHidden="1" w:unhideWhenUsed="1"/>
+    <w:lsdException w:name="List 5" w:semiHidden="1" w:unhideWhenUsed="1"/>
+    <w:lsdException w:name="List Bullet 2" w:semiHidden="1" w:unhideWhenUsed="1"/>
+    <w:lsdException w:name="List Bullet 3" w:semiHidden="1" w:unhideWhenUsed="1"/>
+    <w:lsdException w:name="List Bullet 4" w:semiHidden="1" w:unhideWhenUsed="1"/>
+    <w:lsdException w:name="List Bullet 5" w:semiHidden="1" w:unhideWhenUsed="1"/>
+    <w:lsdException w:name="List Number 2" w:semiHidden="1" w:unhideWhenUsed="1"/>
+    <w:lsdException w:name="List Number 3" w:semiHidden="1" w:unhideWhenUsed="1"/>
+    <w:lsdException w:name="List Number 4" w:semiHidden="1" w:unhideWhenUsed="1"/>
+    <w:lsdException w:name="List Number 5" w:semiHidden="1" w:unhideWhenUsed="1"/>
+    <w:lsdException w:name="Title" w:uiPriority="10" w:qFormat="1"/>
+    <w:lsdException w:name="Closing" w:semiHidden="1" w:unhideWhenUsed="1"/>
+    <w:lsdException w:name="Signature" w:semiHidden="1" w:unhideWhenUsed="1"/>
+    <w:lsdException w:name="Default Paragraph Font" w:semiHidden="1" w:uiPriority="1" w:unhideWhenUsed="1"/>
+    <w:lsdException w:name="Body Text" w:semiHidden="1" w:unhideWhenUsed="1"/>
+    <w:lsdException w:name="Body Text Indent" w:semiHidden="1" w:unhideWhenUsed="1"/>
+    <w:lsdException w:name="List Continue" w:semiHidden="1" w:unhideWhenUsed="1"/>
+    <w:lsdException w:name="List Continue 2" w:semiHidden="1" w:unhideWhenUsed="1"/>
+    <w:lsdException w:name="List Continue 3" w:semiHidden="1" w:unhideWhenUsed="1"/>
+    <w:lsdException w:name="List Continue 4" w:semiHidden="1" w:unhideWhenUsed="1"/>
+    <w:lsdException w:name="List Continue 5" w:semiHidden="1" w:unhideWhenUsed="1"/>
+    <w:lsdException w:name="Message Header" w:semiHidden="1" w:unhideWhenUsed="1"/>
+    <w:lsdException w:name="Subtitle" w:uiPriority="11" w:qFormat="1"/>
+    <w:lsdException w:name="Salutation" w:semiHidden="1" w:unhideWhenUsed="1"/>
+    <w:lsdException w:name="Date" w:semiHidden="1" w:unhideWhenUsed="1"/>
+    <w:lsdException w:name="Body Text First Indent" w:semiHidden="1" w:unhideWhenUsed="1"/>
+    <w:lsdException w:name="Body Text First Indent 2" w:semiHidden="1" w:unhideWhenUsed="1"/>
+    <w:lsdException w:name="Note Heading" w:semiHidden="1" w:unhideWhenUsed="1"/>
+    <w:lsdException w:name="Body Text 2" w:semiHidden="1" w:unhideWhenUsed="1"/>
+    <w:lsdException w:name="Body Text 3" w:semiHidden="1" w:unhideWhenUsed="1"/>
+    <w:lsdException w:name="Body Text Indent 2" w:semiHidden="1" w:unhideWhenUsed="1"/>
+    <w:lsdException w:name="Body Text Indent 3" w:semiHidden="1" w:unhideWhenUsed="1"/>
+    <w:lsdException w:name="Block Text" w:semiHidden="1" w:unhideWhenUsed="1"/>
+    <w:lsdException w:name="Hyperlink" w:semiHidden="1" w:unhideWhenUsed="1"/>
+    <w:lsdException w:name="FollowedHyperlink" w:semiHidden="1" w:unhideWhenUsed="1"/>
+    <w:lsdException w:name="Strong" w:uiPriority="22" w:qFormat="1"/>
+    <w:lsdException w:name="Emphasis" w:uiPriority="20" w:qFormat="1"/>
+    <w:lsdException w:name="Document Map" w:semiHidden="1" w:unhideWhenUsed="1"/>
+    <w:lsdException w:name="Plain Text" w:semiHidden="1" w:unhideWhenUsed="1"/>
+    <w:lsdException w:name="E-mail Signature" w:semiHidden="1" w:unhideWhenUsed="1"/>
+    <w:lsdException w:name="HTML Top of Form" w:semiHidden="1" w:unhideWhenUsed="1"/>
+    <w:lsdException w:name="HTML Bottom of Form" w:semiHidden="1" w:unhideWhenUsed="1"/>
+    <w:lsdException w:name="Normal (Web)" w:semiHidden="1" w:unhideWhenUsed="1"/>
+    <w:lsdException w:name="HTML Acronym" w:semiHidden="1" w:unhideWhenUsed="1"/>
+    <w:lsdException w:name="HTML Address" w:semiHidden="1" w:unhideWhenUsed="1"/>
+    <w:lsdException w:name="HTML Cite" w:semiHidden="1" w:unhideWhenUsed="1"/>
+    <w:lsdException w:name="HTML Code" w:semiHidden="1" w:unhideWhenUsed="1"/>
+    <w:lsdException w:name="HTML Definition" w:semiHidden="1" w:unhideWhenUsed="1"/>
+    <w:lsdException w:name="HTML Keyboard" w:semiHidden="1" w:unhideWhenUsed="1"/>
+    <w:lsdException w:name="HTML Preformatted" w:semiHidden="1" w:unhideWhenUsed="1"/>
+    <w:lsdException w:name="HTML Sample" w:semiHidden="1" w:unhideWhenUsed="1"/>
+    <w:lsdException w:name="HTML Typewriter" w:semiHidden="1" w:unhideWhenUsed="1"/>
+    <w:lsdException w:name="HTML Variable" w:semiHidden="1" w:unhideWhenUsed="1"/>
+    <w:lsdException w:name="Normal Table" w:semiHidden="1" w:unhideWhenUsed="1"/>
+    <w:lsdException w:name="annotation subject" w:semiHidden="1" w:unhideWhenUsed="1"/>
+    <w:lsdException w:name="No List" w:semiHidden="1" w:unhideWhenUsed="1"/>
+    <w:lsdException w:name="Outline List 1" w:semiHidden="1" w:unhideWhenUsed="1"/>
+    <w:lsdException w:name="Outline List 2" w:semiHidden="1" w:unhideWhenUsed="1"/>
+    <w:lsdException w:name="Outline List 3" w:semiHidden="1" w:unhideWhenUsed="1"/>
+    <w:lsdException w:name="Table Simple 1" w:semiHidden="1" w:unhideWhenUsed="1"/>
+    <w:lsdException w:name="Table Simple 2" w:semiHidden="1" w:unhideWhenUsed="1"/>
+    <w:lsdException w:name="Table Simple 3" w:semiHidden="1" w:unhideWhenUsed="1"/>
+    <w:lsdException w:name="Table Classic 1" w:semiHidden="1" w:unhideWhenUsed="1"/>
+    <w:lsdException w:name="Table Classic 2" w:semiHidden="1" w:unhideWhenUsed="1"/>
+    <w:lsdException w:name="Table Classic 3" w:semiHidden="1" w:unhideWhenUsed="1"/>
+    <w:lsdException w:name="Table Classic 4" w:semiHidden="1" w:unhideWhenUsed="1"/>
+    <w:lsdException w:name="Table Colorful 1" w:semiHidden="1" w:unhideWhenUsed="1"/>
+    <w:lsdException w:name="Table Colorful 2" w:semiHidden="1" w:unhideWhenUsed="1"/>
+    <w:lsdException w:name="Table Colorful 3" w:semiHidden="1" w:unhideWhenUsed="1"/>
+    <w:lsdException w:name="Table Columns 1" w:semiHidden="1" w:unhideWhenUsed="1"/>
+    <w:lsdException w:name="Table Columns 2" w:semiHidden="1" w:unhideWhenUsed="1"/>
+    <w:lsdException w:name="Table Columns 3" w:semiHidden="1" w:unhideWhenUsed="1"/>
+    <w:lsdException w:name="Table Columns 4" w:semiHidden="1" w:unhideWhenUsed="1"/>
+    <w:lsdException w:name="Table Columns 5" w:semiHidden="1" w:unhideWhenUsed="1"/>
+    <w:lsdException w:name="Table Grid 1" w:semiHidden="1" w:unhideWhenUsed="1"/>
+    <w:lsdException w:name="Table Grid 2" w:semiHidden="1" w:unhideWhenUsed="1"/>
+    <w:lsdException w:name="Table Grid 3" w:semiHidden="1" w:unhideWhenUsed="1"/>
+    <w:lsdException w:name="Table Grid 4" w:semiHidden="1" w:unhideWhenUsed="1"/>
+    <w:lsdException w:name="Table Grid 5" w:semiHidden="1" w:unhideWhenUsed="1"/>
+    <w:lsdException w:name="Table Grid 6" w:semiHidden="1" w:unhideWhenUsed="1"/>
+    <w:lsdException w:name="Table Grid 7" w:semiHidden="1" w:unhideWhenUsed="1"/>
+    <w:lsdException w:name="Table Grid 8" w:semiHidden="1" w:unhideWhenUsed="1"/>
+    <w:lsdException w:name="Table List 1" w:semiHidden="1" w:unhideWhenUsed="1"/>
+    <w:lsdException w:name="Table List 2" w:semiHidden="1" w:unhideWhenUsed="1"/>
+    <w:lsdException w:name="Table List 3" w:semiHidden="1" w:unhideWhenUsed="1"/>
+    <w:lsdException w:name="Table List 4" w:semiHidden="1" w:unhideWhenUsed="1"/>
+    <w:lsdException w:name="Table List 5" w:semiHidden="1" w:unhideWhenUsed="1"/>
+    <w:lsdException w:name="Table List 6" w:semiHidden="1" w:unhideWhenUsed="1"/>
+    <w:lsdException w:name="Table List 7" w:semiHidden="1" w:unhideWhenUsed="1"/>
+    <w:lsdException w:name="Table List 8" w:semiHidden="1" w:unhideWhenUsed="1"/>
+    <w:lsdException w:name="Table 3D effects 1" w:semiHidden="1" w:unhideWhenUsed="1"/>
+    <w:lsdException w:name="Table 3D effects 2" w:semiHidden="1" w:unhideWhenUsed="1"/>
+    <w:lsdException w:name="Table 3D effects 3" w:semiHidden="1" w:unhideWhenUsed="1"/>
+    <w:lsdException w:name="Table Contemporary" w:semiHidden="1" w:unhideWhenUsed="1"/>
+    <w:lsdException w:name="Table Elegant" w:semiHidden="1" w:unhideWhenUsed="1"/>
+    <w:lsdException w:name="Table Professional" w:semiHidden="1" w:unhideWhenUsed="1"/>
+    <w:lsdException w:name="Table Subtle 1" w:semiHidden="1" w:unhideWhenUsed="1"/>
+    <w:lsdException w:name="Table Subtle 2" w:semiHidden="1" w:unhideWhenUsed="1"/>
+    <w:lsdException w:name="Table Web 1" w:semiHidden="1" w:unhideWhenUsed="1"/>
+    <w:lsdException w:name="Table Web 2" w:semiHidden="1" w:unhideWhenUsed="1"/>
+    <w:lsdException w:name="Table Web 3" w:semiHidden="1" w:unhideWhenUsed="1"/>
+    <w:lsdException w:name="Balloon Text" w:semiHidden="1" w:unhideWhenUsed="1"/>
+    <w:lsdException w:name="Table Grid" w:uiPriority="39"/>
+    <w:lsdException w:name="Table Theme" w:semiHidden="1" w:unhideWhenUsed="1"/>
+    <w:lsdException w:name="Placeholder Text" w:semiHidden="1"/>
+    <w:lsdException w:name="No Spacing" w:uiPriority="1" w:qFormat="1"/>
+    <w:lsdException w:name="Light Shading" w:uiPriority="60"/>
+    <w:lsdException w:name="Light List" w:uiPriority="61"/>
+    <w:lsdException w:name="Light Grid" w:uiPriority="62"/>
+    <w:lsdException w:name="Medium Shading 1" w:uiPriority="63"/>
+    <w:lsdException w:name="Medium Shading 2" w:uiPriority="64"/>
+    <w:lsdException w:name="Medium List 1" w:uiPriority="65"/>
+    <w:lsdException w:name="Medium List 2" w:uiPriority="66"/>
+    <w:lsdException w:name="Medium Grid 1" w:uiPriority="67"/>
+    <w:lsdException w:name="Medium Grid 2" w:uiPriority="68"/>
+    <w:lsdException w:name="Medium Grid 3" w:uiPriority="69"/>
+    <w:lsdException w:name="Dark List" w:uiPriority="70"/>
+    <w:lsdException w:name="Colorful Shading" w:uiPriority="71"/>
+    <w:lsdException w:name="Colorful List" w:uiPriority="72"/>
+    <w:lsdException w:name="Colorful Grid" w:uiPriority="73"/>
+    <w:lsdException w:name="Light Shading Accent 1" w:uiPriority="60"/>
+    <w:lsdException w:name="Light List Accent 1" w:uiPriority="61"/>
+    <w:lsdException w:name="Light Grid Accent 1" w:uiPriority="62"/>
+    <w:lsdException w:name="Medium Shading 1 Accent 1" w:uiPriority="63"/>
+    <w:lsdException w:name="Medium Shading 2 Accent 1" w:uiPriority="64"/>
+    <w:lsdException w:name="Medium List 1 Accent 1" w:uiPriority="65"/>
+    <w:lsdException w:name="Revision" w:semiHidden="1"/>
+    <w:lsdException w:name="List Paragraph" w:uiPriority="34" w:qFormat="1"/>
+    <w:lsdException w:name="Quote" w:uiPriority="29" w:qFormat="1"/>
+    <w:lsdException w:name="Intense Quote" w:uiPriority="30" w:qFormat="1"/>
+    <w:lsdException w:name="Medium List 2 Accent 1" w:uiPriority="66"/>
+    <w:lsdException w:name="Medium Grid 1 Accent 1" w:uiPriority="67"/>
+    <w:lsdException w:name="Medium Grid 2 Accent 1" w:uiPriority="68"/>
+    <w:lsdException w:name="Medium Grid 3 Accent 1" w:uiPriority="69"/>
+    <w:lsdException w:name="Dark List Accent 1" w:uiPriority="70"/>
+    <w:lsdException w:name="Colorful Shading Accent 1" w:uiPriority="71"/>
+    <w:lsdException w:name="Colorful List Accent 1" w:uiPriority="72"/>
+    <w:lsdException w:name="Colorful Grid Accent 1" w:uiPriority="73"/>
+    <w:lsdException w:name="Light Shading Accent 2" w:uiPriority="60"/>
+    <w:lsdException w:name="Light List Accent 2" w:uiPriority="61"/>
+    <w:lsdException w:name="Light Grid Accent 2" w:uiPriority="62"/>
+    <w:lsdException w:name="Medium Shading 1 Accent 2" w:uiPriority="63"/>
+    <w:lsdException w:name="Medium Shading 2 Accent 2" w:uiPriority="64"/>
+    <w:lsdException w:name="Medium List 1 Accent 2" w:uiPriority="65"/>
+    <w:lsdException w:name="Medium List 2 Accent 2" w:uiPriority="66"/>
+    <w:lsdException w:name="Medium Grid 1 Accent 2" w:uiPriority="67"/>
+    <w:lsdException w:name="Medium Grid 2 Accent 2" w:uiPriority="68"/>
+    <w:lsdException w:name="Medium Grid 3 Accent 2" w:uiPriority="69"/>
+    <w:lsdException w:name="Dark List Accent 2" w:uiPriority="70"/>
+    <w:lsdException w:name="Colorful Shading Accent 2" w:uiPriority="71"/>
+    <w:lsdException w:name="Colorful List Accent 2" w:uiPriority="72"/>
+    <w:lsdException w:name="Colorful Grid Accent 2" w:uiPriority="73"/>
+    <w:lsdException w:name="Light Shading Accent 3" w:uiPriority="60"/>
+    <w:lsdException w:name="Light List Accent 3" w:uiPriority="61"/>
+    <w:lsdException w:name="Light Grid Accent 3" w:uiPriority="62"/>
+    <w:lsdException w:name="Medium Shading 1 Accent 3" w:uiPriority="63"/>
+    <w:lsdException w:name="Medium Shading 2 Accent 3" w:uiPriority="64"/>
+    <w:lsdException w:name="Medium List 1 Accent 3" w:uiPriority="65"/>
+    <w:lsdException w:name="Medium List 2 Accent 3" w:uiPriority="66"/>
+    <w:lsdException w:name="Medium Grid 1 Accent 3" w:uiPriority="67"/>
+    <w:lsdException w:name="Medium Grid 2 Accent 3" w:uiPriority="68"/>
+    <w:lsdException w:name="Medium Grid 3 Accent 3" w:uiPriority="69"/>
+    <w:lsdException w:name="Dark List Accent 3" w:uiPriority="70"/>
+    <w:lsdException w:name="Colorful Shading Accent 3" w:uiPriority="71"/>
+    <w:lsdException w:name="Colorful List Accent 3" w:uiPriority="72"/>
+    <w:lsdException w:name="Colorful Grid Accent 3" w:uiPriority="73"/>
+    <w:lsdException w:name="Light Shading Accent 4" w:uiPriority="60"/>
+    <w:lsdException w:name="Light List Accent 4" w:uiPriority="61"/>
+    <w:lsdException w:name="Light Grid Accent 4" w:uiPriority="62"/>
+    <w:lsdException w:name="Medium Shading 1 Accent 4" w:uiPriority="63"/>
+    <w:lsdException w:name="Medium Shading 2 Accent 4" w:uiPriority="64"/>
+    <w:lsdException w:name="Medium List 1 Accent 4" w:uiPriority="65"/>
+    <w:lsdException w:name="Medium List 2 Accent 4" w:uiPriority="66"/>
+    <w:lsdException w:name="Medium Grid 1 Accent 4" w:uiPriority="67"/>
+    <w:lsdException w:name="Medium Grid 2 Accent 4" w:uiPriority="68"/>
+    <w:lsdException w:name="Medium Grid 3 Accent 4" w:uiPriority="69"/>
+    <w:lsdException w:name="Dark List Accent 4" w:uiPriority="70"/>
+    <w:lsdException w:name="Colorful Shading Accent 4" w:uiPriority="71"/>
+    <w:lsdException w:name="Colorful List Accent 4" w:uiPriority="72"/>
+    <w:lsdException w:name="Colorful Grid Accent 4" w:uiPriority="73"/>
+    <w:lsdException w:name="Light Shading Accent 5" w:uiPriority="60"/>
+    <w:lsdException w:name="Light List Accent 5" w:uiPriority="61"/>
+    <w:lsdException w:name="Light Grid Accent 5" w:uiPriority="62"/>
+    <w:lsdException w:name="Medium Shading 1 Accent 5" w:uiPriority="63"/>
+    <w:lsdException w:name="Medium Shading 2 Accent 5" w:uiPriority="64"/>
+    <w:lsdException w:name="Medium List 1 Accent 5" w:uiPriority="65"/>
+    <w:lsdException w:name="Medium List 2 Accent 5" w:uiPriority="66"/>
+    <w:lsdException w:name="Medium Grid 1 Accent 5" w:uiPriority="67"/>
+    <w:lsdException w:name="Medium Grid 2 Accent 5" w:uiPriority="68"/>
+    <w:lsdException w:name="Medium Grid 3 Accent 5" w:uiPriority="69"/>
+    <w:lsdException w:name="Dark List Accent 5" w:uiPriority="70"/>
+    <w:lsdException w:name="Colorful Shading Accent 5" w:uiPriority="71"/>
+    <w:lsdException w:name="Colorful List Accent 5" w:uiPriority="72"/>
+    <w:lsdException w:name="Colorful Grid Accent 5" w:uiPriority="73"/>
+    <w:lsdException w:name="Light Shading Accent 6" w:uiPriority="60"/>
+    <w:lsdException w:name="Light List Accent 6" w:uiPriority="61"/>
+    <w:lsdException w:name="Light Grid Accent 6" w:uiPriority="62"/>
+    <w:lsdException w:name="Medium Shading 1 Accent 6" w:uiPriority="63"/>
+    <w:lsdException w:name="Medium Shading 2 Accent 6" w:uiPriority="64"/>
+    <w:lsdException w:name="Medium List 1 Accent 6" w:uiPriority="65"/>
+    <w:lsdException w:name="Medium List 2 Accent 6" w:uiPriority="66"/>
+    <w:lsdException w:name="Medium Grid 1 Accent 6" w:uiPriority="67"/>
+    <w:lsdException w:name="Medium Grid 2 Accent 6" w:uiPriority="68"/>
+    <w:lsdException w:name="Medium Grid 3 Accent 6" w:uiPriority="69"/>
+    <w:lsdException w:name="Dark List Accent 6" w:uiPriority="70"/>
+    <w:lsdException w:name="Colorful Shading Accent 6" w:uiPriority="71"/>
+    <w:lsdException w:name="Colorful List Accent 6" w:uiPriority="72"/>
+    <w:lsdException w:name="Colorful Grid Accent 6" w:uiPriority="73"/>
+    <w:lsdException w:name="Subtle Emphasis" w:uiPriority="19" w:qFormat="1"/>
+    <w:lsdException w:name="Intense Emphasis" w:uiPriority="21" w:qFormat="1"/>
+    <w:lsdException w:name="Subtle Reference" w:uiPriority="31" w:qFormat="1"/>
+    <w:lsdException w:name="Intense Reference" w:uiPriority="32" w:qFormat="1"/>
+    <w:lsdException w:name="Book Title" w:uiPriority="33" w:qFormat="1"/>
+    <w:lsdException w:name="Bibliography" w:semiHidden="1" w:uiPriority="37" w:unhideWhenUsed="1"/>
+    <w:lsdException w:name="TOC Heading" w:semiHidden="1" w:uiPriority="39" w:unhideWhenUsed="1" w:qFormat="1"/>
+    <w:lsdException w:name="Plain Table 1" w:uiPriority="41"/>
+    <w:lsdException w:name="Plain Table 2" w:uiPriority="42"/>
+    <w:lsdException w:name="Plain Table 3" w:uiPriority="43"/>
+    <w:lsdException w:name="Plain Table 4" w:uiPriority="44"/>
+    <w:lsdException w:name="Plain Table 5" w:uiPriority="45"/>
+    <w:lsdException w:name="Grid Table Light" w:uiPriority="40"/>
+    <w:lsdException w:name="Grid Table 1 Light" w:uiPriority="46"/>
+    <w:lsdException w:name="Grid Table 2" w:uiPriority="47"/>
+    <w:lsdException w:name="Grid Table 3" w:uiPriority="48"/>
+    <w:lsdException w:name="Grid Table 4" w:uiPriority="49"/>
+    <w:lsdException w:name="Grid Table 5 Dark" w:uiPriority="50"/>
+    <w:lsdException w:name="Grid Table 6 Colorful" w:uiPriority="51"/>
+    <w:lsdException w:name="Grid Table 7 Colorful" w:uiPriority="52"/>
+    <w:lsdException w:name="Grid Table 1 Light Accent 1" w:uiPriority="46"/>
+    <w:lsdException w:name="Grid Table 2 Accent 1" w:uiPriority="47"/>
+    <w:lsdException w:name="Grid Table 3 Accent 1" w:uiPriority="48"/>
+    <w:lsdException w:name="Grid Table 4 Accent 1" w:uiPriority="49"/>
+    <w:lsdException w:name="Grid Table 5 Dark Accent 1" w:uiPriority="50"/>
+    <w:lsdException w:name="Grid Table 6 Colorful Accent 1" w:uiPriority="51"/>
+    <w:lsdException w:name="Grid Table 7 Colorful Accent 1" w:uiPriority="52"/>
+    <w:lsdException w:name="Grid Table 1 Light Accent 2" w:uiPriority="46"/>
+    <w:lsdException w:name="Grid Table 2 Accent 2" w:uiPriority="47"/>
+    <w:lsdException w:name="Grid Table 3 Accent 2" w:uiPriority="48"/>
+    <w:lsdException w:name="Grid Table 4 Accent 2" w:uiPriority="49"/>
+    <w:lsdException w:name="Grid Table 5 Dark Accent 2" w:uiPriority="50"/>
+    <w:lsdException w:name="Grid Table 6 Colorful Accent 2" w:uiPriority="51"/>
+    <w:lsdException w:name="Grid Table 7 Colorful Accent 2" w:uiPriority="52"/>
+    <w:lsdException w:name="Grid Table 1 Light Accent 3" w:uiPriority="46"/>
+    <w:lsdException w:name="Grid Table 2 Accent 3" w:uiPriority="47"/>
+    <w:lsdException w:name="Grid Table 3 Accent 3" w:uiPriority="48"/>
+    <w:lsdException w:name="Grid Table 4 Accent 3" w:uiPriority="49"/>
+    <w:lsdException w:name="Grid Table 5 Dark Accent 3" w:uiPriority="50"/>
+    <w:lsdException w:name="Grid Table 6 Colorful Accent 3" w:uiPriority="51"/>
+    <w:lsdException w:name="Grid Table 7 Colorful Accent 3" w:uiPriority="52"/>
+    <w:lsdException w:name="Grid Table 1 Light Accent 4" w:uiPriority="46"/>
+    <w:lsdException w:name="Grid Table 2 Accent 4" w:uiPriority="47"/>
+    <w:lsdException w:name="Grid Table 3 Accent 4" w:uiPriority="48"/>
+    <w:lsdException w:name="Grid Table 4 Accent 4" w:uiPriority="49"/>
+    <w:lsdException w:name="Grid Table 5 Dark Accent 4" w:uiPriority="50"/>
+    <w:lsdException w:name="Grid Table 6 Colorful Accent 4" w:uiPriority="51"/>
+    <w:lsdException w:name="Grid Table 7 Colorful Accent 4" w:uiPriority="52"/>
+    <w:lsdException w:name="Grid Table 1 Light Accent 5" w:uiPriority="46"/>
+    <w:lsdException w:name="Grid Table 2 Accent 5" w:uiPriority="47"/>
+    <w:lsdException w:name="Grid Table 3 Accent 5" w:uiPriority="48"/>
+    <w:lsdException w:name="Grid Table 4 Accent 5" w:uiPriority="49"/>
+    <w:lsdException w:name="Grid Table 5 Dark Accent 5" w:uiPriority="50"/>
+    <w:lsdException w:name="Grid Table 6 Colorful Accent 5" w:uiPriority="51"/>
+    <w:lsdException w:name="Grid Table 7 Colorful Accent 5" w:uiPriority="52"/>
+    <w:lsdException w:name="Grid Table 1 Light Accent 6" w:uiPriority="46"/>
+    <w:lsdException w:name="Grid Table 2 Accent 6" w:uiPriority="47"/>
+    <w:lsdException w:name="Grid Table 3 Accent 6" w:uiPriority="48"/>
+    <w:lsdException w:name="Grid Table 4 Accent 6" w:uiPriority="49"/>
+    <w:lsdException w:name="Grid Table 5 Dark Accent 6" w:uiPriority="50"/>
+    <w:lsdException w:name="Grid Table 6 Colorful Accent 6" w:uiPriority="51"/>
+    <w:lsdException w:name="Grid Table 7 Colorful Accent 6" w:uiPriority="52"/>
+    <w:lsdException w:name="List Table 1 Light" w:uiPriority="46"/>
+    <w:lsdException w:name="List Table 2" w:uiPriority="47"/>
+    <w:lsdException w:name="List Table 3" w:uiPriority="48"/>
+    <w:lsdException w:name="List Table 4" w:uiPriority="49"/>
+    <w:lsdException w:name="List Table 5 Dark" w:uiPriority="50"/>
+    <w:lsdException w:name="List Table 6 Colorful" w:uiPriority="51"/>
+    <w:lsdException w:name="List Table 7 Colorful" w:uiPriority="52"/>
+    <w:lsdException w:name="List Table 1 Light Accent 1" w:uiPriority="46"/>
+    <w:lsdException w:name="List Table 2 Accent 1" w:uiPriority="47"/>
+    <w:lsdException w:name="List Table 3 Accent 1" w:uiPriority="48"/>
+    <w:lsdException w:name="List Table 4 Accent 1" w:uiPriority="49"/>
+    <w:lsdException w:name="List Table 5 Dark Accent 1" w:uiPriority="50"/>
+    <w:lsdException w:name="List Table 6 Colorful Accent 1" w:uiPriority="51"/>
+    <w:lsdException w:name="List Table 7 Colorful Accent 1" w:uiPriority="52"/>
+    <w:lsdException w:name="List Table 1 Light Accent 2" w:uiPriority="46"/>
+    <w:lsdException w:name="List Table 2 Accent 2" w:uiPriority="47"/>
+    <w:lsdException w:name="List Table 3 Accent 2" w:uiPriority="48"/>
+    <w:lsdException w:name="List Table 4 Accent 2" w:uiPriority="49"/>
+    <w:lsdException w:name="List Table 5 Dark Accent 2" w:uiPriority="50"/>
+    <w:lsdException w:name="List Table 6 Colorful Accent 2" w:uiPriority="51"/>
+    <w:lsdException w:name="List Table 7 Colorful Accent 2" w:uiPriority="52"/>
+    <w:lsdException w:name="List Table 1 Light Accent 3" w:uiPriority="46"/>
+    <w:lsdException w:name="List Table 2 Accent 3" w:uiPriority="47"/>
+    <w:lsdException w:name="List Table 3 Accent 3" w:uiPriority="48"/>
+    <w:lsdException w:name="List Table 4 Accent 3" w:uiPriority="49"/>
+    <w:lsdException w:name="List Table 5 Dark Accent 3" w:uiPriority="50"/>
+    <w:lsdException w:name="List Table 6 Colorful Accent 3" w:uiPriority="51"/>
+    <w:lsdException w:name="List Table 7 Colorful Accent 3" w:uiPriority="52"/>
+    <w:lsdException w:name="List Table 1 Light Accent 4" w:uiPriority="46"/>
+    <w:lsdException w:name="List Table 2 Accent 4" w:uiPriority="47"/>
+    <w:lsdException w:name="List Table 3 Accent 4" w:uiPriority="48"/>
+    <w:lsdException w:name="List Table 4 Accent 4" w:uiPriority="49"/>
+    <w:lsdException w:name="List Table 5 Dark Accent 4" w:uiPriority="50"/>
+    <w:lsdException w:name="List Table 6 Colorful Accent 4" w:uiPriority="51"/>
+    <w:lsdException w:name="List Table 7 Colorful Accent 4" w:uiPriority="52"/>
+    <w:lsdException w:name="List Table 1 Light Accent 5" w:uiPriority="46"/>
+    <w:lsdException w:name="List Table 2 Accent 5" w:uiPriority="47"/>
+    <w:lsdException w:name="List Table 3 Accent 5" w:uiPriority="48"/>
+    <w:lsdException w:name="List Table 4 Accent 5" w:uiPriority="49"/>
+    <w:lsdException w:name="List Table 5 Dark Accent 5" w:uiPriority="50"/>
+    <w:lsdException w:name="List Table 6 Colorful Accent 5" w:uiPriority="51"/>
+    <w:lsdException w:name="List Table 7 Colorful Accent 5" w:uiPriority="52"/>
+    <w:lsdException w:name="List Table 1 Light Accent 6" w:uiPriority="46"/>
+    <w:lsdException w:name="List Table 2 Accent 6" w:uiPriority="47"/>
+    <w:lsdException w:name="List Table 3 Accent 6" w:uiPriority="48"/>
+    <w:lsdException w:name="List Table 4 Accent 6" w:uiPriority="49"/>
+    <w:lsdException w:name="List Table 5 Dark Accent 6" w:uiPriority="50"/>
+    <w:lsdException w:name="List Table 6 Colorful Accent 6" w:uiPriority="51"/>
+    <w:lsdException w:name="List Table 7 Colorful Accent 6" w:uiPriority="52"/>
+    <w:lsdException w:name="Mention" w:semiHidden="1" w:unhideWhenUsed="1"/>
+    <w:lsdException w:name="Smart Hyperlink" w:semiHidden="1" w:unhideWhenUsed="1"/>
+    <w:lsdException w:name="Hashtag" w:semiHidden="1" w:unhideWhenUsed="1"/>
+    <w:lsdException w:name="Unresolved Mention" w:semiHidden="1" w:unhideWhenUsed="1"/>
+  </w:latentStyles>
   <w:style w:type="paragraph" w:default="1" w:styleId="Normal">
     <w:name w:val="Normal"/>
-    <w:next w:val="Normal"/>
-    <w:pPr/>
+    <w:qFormat/>
     <w:rPr>
       <w:sz w:val="24"/>
       <w:szCs w:val="24"/>
-      <w:lang w:val="en-US" w:eastAsia="en-US" w:bidi="ar-SA"/>
+      <w:lang w:val="en-US" w:eastAsia="en-US"/>
     </w:rPr>
   </w:style>
-  <w:style w:type="character" w:default="1" w:styleId="Default Paragraph Font">
+  <w:style w:type="character" w:default="1" w:styleId="DefaultParagraphFont">
     <w:name w:val="Default Paragraph Font"/>
-    <w:next w:val="Default Paragraph Font"/>
+    <w:uiPriority w:val="1"/>
+    <w:semiHidden/>
+    <w:unhideWhenUsed/>
+  </w:style>
+  <w:style w:type="table" w:default="1" w:styleId="TableNormal">
+    <w:name w:val="Normal Table"/>
+    <w:uiPriority w:val="99"/>
+    <w:semiHidden/>
+    <w:unhideWhenUsed/>
+    <w:tblPr>
+      <w:tblInd w:w="0" w:type="dxa"/>
+      <w:tblCellMar>
+        <w:top w:w="0" w:type="dxa"/>
+        <w:left w:w="108" w:type="dxa"/>
+        <w:bottom w:w="0" w:type="dxa"/>
+        <w:right w:w="108" w:type="dxa"/>
+      </w:tblCellMar>
+    </w:tblPr>
+  </w:style>
+  <w:style w:type="numbering" w:default="1" w:styleId="NoList">
+    <w:name w:val="No List"/>
+    <w:uiPriority w:val="99"/>
+    <w:semiHidden/>
+    <w:unhideWhenUsed/>
   </w:style>
   <w:style w:type="character" w:styleId="Hyperlink">
     <w:name w:val="Hyperlink"/>
@@ -2758,230 +3142,72 @@
       <w:u w:val="single"/>
     </w:rPr>
   </w:style>
-  <w:style w:type="table" w:default="1" w:styleId="Table Normal">
-    <w:name w:val="Table Normal"/>
-    <w:next w:val="Table Normal"/>
-    <w:pPr/>
-    <w:tblPr>
-      <w:tblInd w:w="0" w:type="dxa"/>
-    </w:tblPr>
-    <w:trPr/>
-    <w:tcPr/>
-    <w:tblStylePr w:type="firstRow"/>
-    <w:tblStylePr w:type="lastRow"/>
-    <w:tblStylePr w:type="firstCol"/>
-    <w:tblStylePr w:type="lastCol"/>
-    <w:tblStylePr w:type="band1Vert"/>
-    <w:tblStylePr w:type="band2Vert"/>
-    <w:tblStylePr w:type="band1Horz"/>
-    <w:tblStylePr w:type="band2Horz"/>
-    <w:tblStylePr w:type="neCell"/>
-    <w:tblStylePr w:type="nwCell"/>
-    <w:tblStylePr w:type="seCell"/>
-    <w:tblStylePr w:type="swCell"/>
-  </w:style>
-  <w:style w:type="numbering" w:default="1" w:styleId="No List">
-    <w:name w:val="No List"/>
-    <w:next w:val="No List"/>
-    <w:pPr/>
-  </w:style>
-  <w:style w:type="paragraph" w:styleId="Header &amp; Footer">
+  <w:style w:type="paragraph" w:customStyle="1" w:styleId="HeaderFooter">
     <w:name w:val="Header &amp; Footer"/>
-    <w:next w:val="Header &amp; Footer"/>
     <w:pPr>
-      <w:keepNext w:val="0"/>
-      <w:keepLines w:val="0"/>
-      <w:pageBreakBefore w:val="0"/>
-      <w:widowControl w:val="1"/>
-      <w:shd w:val="clear" w:color="auto" w:fill="auto"/>
       <w:tabs>
         <w:tab w:val="right" w:pos="9020"/>
       </w:tabs>
-      <w:suppressAutoHyphens w:val="0"/>
-      <w:bidi w:val="0"/>
-      <w:spacing w:before="0" w:after="0" w:line="240" w:lineRule="auto"/>
-      <w:ind w:left="0" w:right="0" w:firstLine="0"/>
-      <w:jc w:val="left"/>
-      <w:outlineLvl w:val="9"/>
     </w:pPr>
     <w:rPr>
-      <w:rFonts w:ascii="Helvetica" w:cs="Arial Unicode MS" w:hAnsi="Helvetica" w:eastAsia="Arial Unicode MS"/>
-      <w:b w:val="0"/>
-      <w:bCs w:val="0"/>
-      <w:i w:val="0"/>
-      <w:iCs w:val="0"/>
-      <w:caps w:val="0"/>
-      <w:smallCaps w:val="0"/>
-      <w:strike w:val="0"/>
-      <w:dstrike w:val="0"/>
-      <w:outline w:val="0"/>
+      <w:rFonts w:ascii="Helvetica" w:hAnsi="Helvetica" w:cs="Arial Unicode MS"/>
       <w:color w:val="000000"/>
-      <w:spacing w:val="0"/>
-      <w:kern w:val="0"/>
-      <w:position w:val="0"/>
       <w:sz w:val="16"/>
       <w:szCs w:val="16"/>
-      <w:u w:val="none"/>
-      <w:vertAlign w:val="baseline"/>
       <w:lang w:val="en-US"/>
     </w:rPr>
   </w:style>
-  <w:style w:type="paragraph" w:styleId="Heading">
+  <w:style w:type="paragraph" w:customStyle="1" w:styleId="Heading">
     <w:name w:val="Heading"/>
     <w:next w:val="Body"/>
     <w:pPr>
-      <w:keepNext w:val="0"/>
-      <w:keepLines w:val="0"/>
-      <w:pageBreakBefore w:val="0"/>
-      <w:widowControl w:val="1"/>
-      <w:shd w:val="clear" w:color="auto" w:fill="auto"/>
-      <w:suppressAutoHyphens w:val="0"/>
-      <w:bidi w:val="0"/>
-      <w:spacing w:before="0" w:after="0" w:line="240" w:lineRule="auto"/>
-      <w:ind w:left="0" w:right="0" w:firstLine="0"/>
-      <w:jc w:val="left"/>
       <w:outlineLvl w:val="0"/>
     </w:pPr>
     <w:rPr>
-      <w:rFonts w:ascii="Helvetica" w:cs="Arial Unicode MS" w:hAnsi="Helvetica" w:eastAsia="Arial Unicode MS"/>
-      <w:b w:val="1"/>
-      <w:bCs w:val="1"/>
-      <w:i w:val="0"/>
-      <w:iCs w:val="0"/>
-      <w:caps w:val="0"/>
-      <w:smallCaps w:val="0"/>
-      <w:strike w:val="0"/>
-      <w:dstrike w:val="0"/>
-      <w:outline w:val="0"/>
+      <w:rFonts w:ascii="Helvetica" w:hAnsi="Helvetica" w:cs="Arial Unicode MS"/>
+      <w:b/>
+      <w:bCs/>
       <w:color w:val="000000"/>
-      <w:spacing w:val="0"/>
-      <w:kern w:val="0"/>
-      <w:position w:val="0"/>
       <w:sz w:val="36"/>
       <w:szCs w:val="36"/>
-      <w:u w:val="none"/>
-      <w:vertAlign w:val="baseline"/>
       <w:lang w:val="en-US"/>
     </w:rPr>
   </w:style>
-  <w:style w:type="paragraph" w:styleId="Body">
+  <w:style w:type="paragraph" w:customStyle="1" w:styleId="Body">
     <w:name w:val="Body"/>
-    <w:next w:val="Body"/>
-    <w:pPr>
-      <w:keepNext w:val="0"/>
-      <w:keepLines w:val="0"/>
-      <w:pageBreakBefore w:val="0"/>
-      <w:widowControl w:val="1"/>
-      <w:shd w:val="clear" w:color="auto" w:fill="auto"/>
-      <w:suppressAutoHyphens w:val="0"/>
-      <w:bidi w:val="0"/>
-      <w:spacing w:before="0" w:after="0" w:line="240" w:lineRule="auto"/>
-      <w:ind w:left="0" w:right="0" w:firstLine="0"/>
-      <w:jc w:val="left"/>
-      <w:outlineLvl w:val="9"/>
-    </w:pPr>
     <w:rPr>
-      <w:rFonts w:ascii="Helvetica" w:cs="Arial Unicode MS" w:hAnsi="Helvetica" w:eastAsia="Arial Unicode MS"/>
-      <w:b w:val="0"/>
-      <w:bCs w:val="0"/>
-      <w:i w:val="0"/>
-      <w:iCs w:val="0"/>
-      <w:caps w:val="0"/>
-      <w:smallCaps w:val="0"/>
-      <w:strike w:val="0"/>
-      <w:dstrike w:val="0"/>
-      <w:outline w:val="0"/>
+      <w:rFonts w:ascii="Helvetica" w:hAnsi="Helvetica" w:cs="Arial Unicode MS"/>
       <w:color w:val="000000"/>
-      <w:spacing w:val="0"/>
-      <w:kern w:val="0"/>
-      <w:position w:val="0"/>
-      <w:sz w:val="20"/>
-      <w:szCs w:val="20"/>
-      <w:u w:val="none"/>
-      <w:vertAlign w:val="baseline"/>
       <w:lang w:val="en-US"/>
     </w:rPr>
   </w:style>
-  <w:style w:type="paragraph" w:styleId="Label Dark">
+  <w:style w:type="paragraph" w:customStyle="1" w:styleId="LabelDark">
     <w:name w:val="Label Dark"/>
-    <w:next w:val="Label Dark"/>
     <w:pPr>
-      <w:keepNext w:val="0"/>
-      <w:keepLines w:val="0"/>
-      <w:pageBreakBefore w:val="0"/>
-      <w:widowControl w:val="1"/>
-      <w:shd w:val="clear" w:color="auto" w:fill="auto"/>
-      <w:suppressAutoHyphens w:val="0"/>
-      <w:bidi w:val="0"/>
-      <w:spacing w:before="0" w:after="0" w:line="240" w:lineRule="auto"/>
-      <w:ind w:left="0" w:right="0" w:firstLine="0"/>
       <w:jc w:val="center"/>
-      <w:outlineLvl w:val="9"/>
     </w:pPr>
     <w:rPr>
-      <w:rFonts w:ascii="Helvetica Light" w:cs="Arial Unicode MS" w:hAnsi="Helvetica Light" w:eastAsia="Arial Unicode MS"/>
-      <w:b w:val="0"/>
-      <w:bCs w:val="0"/>
-      <w:i w:val="0"/>
-      <w:iCs w:val="0"/>
-      <w:caps w:val="0"/>
-      <w:smallCaps w:val="0"/>
-      <w:strike w:val="0"/>
-      <w:dstrike w:val="0"/>
-      <w:outline w:val="0"/>
+      <w:rFonts w:ascii="Helvetica Light" w:hAnsi="Helvetica Light" w:cs="Arial Unicode MS"/>
       <w:color w:val="000000"/>
-      <w:spacing w:val="0"/>
-      <w:kern w:val="0"/>
-      <w:position w:val="0"/>
       <w:sz w:val="24"/>
       <w:szCs w:val="24"/>
-      <w:u w:val="none"/>
-      <w:vertAlign w:val="baseline"/>
       <w:lang w:val="nl-NL"/>
     </w:rPr>
   </w:style>
-  <w:style w:type="paragraph" w:styleId="Source">
+  <w:style w:type="paragraph" w:customStyle="1" w:styleId="Source">
     <w:name w:val="Source"/>
-    <w:next w:val="Source"/>
-    <w:pPr>
-      <w:keepNext w:val="0"/>
-      <w:keepLines w:val="0"/>
-      <w:pageBreakBefore w:val="0"/>
-      <w:widowControl w:val="1"/>
-      <w:shd w:val="clear" w:color="auto" w:fill="auto"/>
-      <w:suppressAutoHyphens w:val="0"/>
-      <w:bidi w:val="0"/>
-      <w:spacing w:before="0" w:after="0" w:line="240" w:lineRule="auto"/>
-      <w:ind w:left="0" w:right="0" w:firstLine="0"/>
-      <w:jc w:val="left"/>
-      <w:outlineLvl w:val="9"/>
-    </w:pPr>
     <w:rPr>
-      <w:rFonts w:ascii="Courier New" w:cs="Courier New" w:hAnsi="Courier New" w:eastAsia="Courier New"/>
-      <w:b w:val="0"/>
-      <w:bCs w:val="0"/>
-      <w:i w:val="0"/>
-      <w:iCs w:val="0"/>
-      <w:caps w:val="0"/>
-      <w:smallCaps w:val="0"/>
-      <w:strike w:val="0"/>
-      <w:dstrike w:val="0"/>
-      <w:outline w:val="0"/>
+      <w:rFonts w:ascii="Courier New" w:eastAsia="Courier New" w:hAnsi="Courier New" w:cs="Courier New"/>
       <w:color w:val="000000"/>
-      <w:spacing w:val="0"/>
-      <w:kern w:val="0"/>
-      <w:position w:val="0"/>
       <w:sz w:val="18"/>
       <w:szCs w:val="18"/>
-      <w:u w:val="none"/>
-      <w:vertAlign w:val="baseline"/>
     </w:rPr>
   </w:style>
 </w:styles>
 </file>
 
 <file path=word/theme/theme1.xml><?xml version="1.0" encoding="utf-8"?>
-<a:theme xmlns:a="http://schemas.openxmlformats.org/drawingml/2006/main" xmlns:r="http://schemas.openxmlformats.org/officeDocument/2006/relationships" name="Blank">
+<a:theme xmlns:a="http://schemas.openxmlformats.org/drawingml/2006/main" name="Blank">
   <a:themeElements>
     <a:clrScheme name="Blank">
       <a:dk1>
@@ -3107,7 +3333,7 @@
       <a:effectStyleLst>
         <a:effectStyle>
           <a:effectLst>
-            <a:outerShdw sx="100000" sy="100000" kx="0" ky="0" algn="b" rotWithShape="0" blurRad="38100" dist="25400" dir="5400000">
+            <a:outerShdw blurRad="38100" dist="25400" dir="5400000" rotWithShape="0">
               <a:srgbClr val="000000">
                 <a:alpha val="50000"/>
               </a:srgbClr>
@@ -3116,7 +3342,7 @@
         </a:effectStyle>
         <a:effectStyle>
           <a:effectLst>
-            <a:outerShdw sx="100000" sy="100000" kx="0" ky="0" algn="b" rotWithShape="0" blurRad="38100" dist="25400" dir="5400000">
+            <a:outerShdw blurRad="38100" dist="25400" dir="5400000" rotWithShape="0">
               <a:srgbClr val="000000">
                 <a:alpha val="50000"/>
               </a:srgbClr>
@@ -3125,7 +3351,7 @@
         </a:effectStyle>
         <a:effectStyle>
           <a:effectLst>
-            <a:outerShdw sx="100000" sy="100000" kx="0" ky="0" algn="b" rotWithShape="0" blurRad="38100" dist="25400" dir="5400000">
+            <a:outerShdw blurRad="38100" dist="25400" dir="5400000" rotWithShape="0">
               <a:srgbClr val="000000">
                 <a:alpha val="50000"/>
               </a:srgbClr>
@@ -3189,8 +3415,8 @@
     <a:spDef>
       <a:spPr>
         <a:blipFill rotWithShape="1">
-          <a:blip r:embed="rId1"/>
-          <a:srcRect l="0" t="0" r="0" b="0"/>
+          <a:blip xmlns:r="http://schemas.openxmlformats.org/officeDocument/2006/relationships" r:embed="rId1"/>
+          <a:srcRect/>
           <a:tile tx="0" ty="0" sx="100000" sy="100000" flip="none" algn="tl"/>
         </a:blipFill>
         <a:ln w="12700" cap="flat">
@@ -3198,7 +3424,7 @@
           <a:miter lim="400000"/>
         </a:ln>
         <a:effectLst>
-          <a:outerShdw sx="100000" sy="100000" kx="0" ky="0" algn="b" rotWithShape="0" blurRad="38100" dist="25400" dir="5400000">
+          <a:outerShdw blurRad="38100" dist="25400" dir="5400000" rotWithShape="0">
             <a:srgbClr val="000000">
               <a:alpha val="50000"/>
             </a:srgbClr>
@@ -3206,7 +3432,7 @@
         </a:effectLst>
         <a:sp3d/>
       </a:spPr>
-      <a:bodyPr rot="0" spcFirstLastPara="1" vertOverflow="overflow" horzOverflow="overflow" vert="horz" wrap="square" lIns="50800" tIns="50800" rIns="50800" bIns="50800" numCol="1" spcCol="38100" rtlCol="0" anchor="ctr" upright="0">
+      <a:bodyPr rot="0" spcFirstLastPara="1" vertOverflow="overflow" horzOverflow="overflow" vert="horz" wrap="square" lIns="50800" tIns="50800" rIns="50800" bIns="50800" numCol="1" spcCol="38100" rtlCol="0" anchor="ctr">
         <a:spAutoFit/>
       </a:bodyPr>
       <a:lstStyle>
@@ -3225,7 +3451,7 @@
           <a:buFontTx/>
           <a:buNone/>
           <a:tabLst/>
-          <a:defRPr b="0" baseline="0" cap="none" i="0" spc="0" strike="noStrike" sz="1200" u="none" kumimoji="0" normalizeH="0">
+          <a:defRPr kumimoji="0" sz="1200" b="0" i="0" u="none" strike="noStrike" cap="none" spc="0" normalizeH="0" baseline="0">
             <a:ln>
               <a:noFill/>
             </a:ln>
@@ -3233,7 +3459,7 @@
               <a:srgbClr val="FFFFFF"/>
             </a:solidFill>
             <a:effectLst>
-              <a:outerShdw sx="100000" sy="100000" kx="0" ky="0" algn="b" rotWithShape="0" blurRad="25400" dist="23998" dir="2700000">
+              <a:outerShdw blurRad="25400" dist="23998" dir="2700000" rotWithShape="0">
                 <a:srgbClr val="000000">
                   <a:alpha val="31034"/>
                 </a:srgbClr>
@@ -3261,7 +3487,7 @@
           <a:buFontTx/>
           <a:buNone/>
           <a:tabLst/>
-          <a:defRPr b="0" baseline="0" cap="none" i="0" spc="0" strike="noStrike" sz="1800" u="none" kumimoji="0" normalizeH="0">
+          <a:defRPr kumimoji="0" sz="1800" b="0" i="0" u="none" strike="noStrike" cap="none" spc="0" normalizeH="0" baseline="0">
             <a:ln>
               <a:noFill/>
             </a:ln>
@@ -3287,7 +3513,7 @@
           <a:buFontTx/>
           <a:buNone/>
           <a:tabLst/>
-          <a:defRPr b="0" baseline="0" cap="none" i="0" spc="0" strike="noStrike" sz="1800" u="none" kumimoji="0" normalizeH="0">
+          <a:defRPr kumimoji="0" sz="1800" b="0" i="0" u="none" strike="noStrike" cap="none" spc="0" normalizeH="0" baseline="0">
             <a:ln>
               <a:noFill/>
             </a:ln>
@@ -3313,7 +3539,7 @@
           <a:buFontTx/>
           <a:buNone/>
           <a:tabLst/>
-          <a:defRPr b="0" baseline="0" cap="none" i="0" spc="0" strike="noStrike" sz="1800" u="none" kumimoji="0" normalizeH="0">
+          <a:defRPr kumimoji="0" sz="1800" b="0" i="0" u="none" strike="noStrike" cap="none" spc="0" normalizeH="0" baseline="0">
             <a:ln>
               <a:noFill/>
             </a:ln>
@@ -3339,7 +3565,7 @@
           <a:buFontTx/>
           <a:buNone/>
           <a:tabLst/>
-          <a:defRPr b="0" baseline="0" cap="none" i="0" spc="0" strike="noStrike" sz="1800" u="none" kumimoji="0" normalizeH="0">
+          <a:defRPr kumimoji="0" sz="1800" b="0" i="0" u="none" strike="noStrike" cap="none" spc="0" normalizeH="0" baseline="0">
             <a:ln>
               <a:noFill/>
             </a:ln>
@@ -3365,7 +3591,7 @@
           <a:buFontTx/>
           <a:buNone/>
           <a:tabLst/>
-          <a:defRPr b="0" baseline="0" cap="none" i="0" spc="0" strike="noStrike" sz="1800" u="none" kumimoji="0" normalizeH="0">
+          <a:defRPr kumimoji="0" sz="1800" b="0" i="0" u="none" strike="noStrike" cap="none" spc="0" normalizeH="0" baseline="0">
             <a:ln>
               <a:noFill/>
             </a:ln>
@@ -3391,7 +3617,7 @@
           <a:buFontTx/>
           <a:buNone/>
           <a:tabLst/>
-          <a:defRPr b="0" baseline="0" cap="none" i="0" spc="0" strike="noStrike" sz="1800" u="none" kumimoji="0" normalizeH="0">
+          <a:defRPr kumimoji="0" sz="1800" b="0" i="0" u="none" strike="noStrike" cap="none" spc="0" normalizeH="0" baseline="0">
             <a:ln>
               <a:noFill/>
             </a:ln>
@@ -3417,7 +3643,7 @@
           <a:buFontTx/>
           <a:buNone/>
           <a:tabLst/>
-          <a:defRPr b="0" baseline="0" cap="none" i="0" spc="0" strike="noStrike" sz="1800" u="none" kumimoji="0" normalizeH="0">
+          <a:defRPr kumimoji="0" sz="1800" b="0" i="0" u="none" strike="noStrike" cap="none" spc="0" normalizeH="0" baseline="0">
             <a:ln>
               <a:noFill/>
             </a:ln>
@@ -3443,7 +3669,7 @@
           <a:buFontTx/>
           <a:buNone/>
           <a:tabLst/>
-          <a:defRPr b="0" baseline="0" cap="none" i="0" spc="0" strike="noStrike" sz="1800" u="none" kumimoji="0" normalizeH="0">
+          <a:defRPr kumimoji="0" sz="1800" b="0" i="0" u="none" strike="noStrike" cap="none" spc="0" normalizeH="0" baseline="0">
             <a:ln>
               <a:noFill/>
             </a:ln>
@@ -3469,7 +3695,7 @@
           <a:buFontTx/>
           <a:buNone/>
           <a:tabLst/>
-          <a:defRPr b="0" baseline="0" cap="none" i="0" spc="0" strike="noStrike" sz="1800" u="none" kumimoji="0" normalizeH="0">
+          <a:defRPr kumimoji="0" sz="1800" b="0" i="0" u="none" strike="noStrike" cap="none" spc="0" normalizeH="0" baseline="0">
             <a:ln>
               <a:noFill/>
             </a:ln>
@@ -3482,9 +3708,15 @@
         </a:lvl9pPr>
       </a:lstStyle>
       <a:style>
-        <a:lnRef idx="0"/>
-        <a:fillRef idx="0"/>
-        <a:effectRef idx="0"/>
+        <a:lnRef idx="0">
+          <a:scrgbClr r="0" g="0" b="0"/>
+        </a:lnRef>
+        <a:fillRef idx="0">
+          <a:scrgbClr r="0" g="0" b="0"/>
+        </a:fillRef>
+        <a:effectRef idx="0">
+          <a:scrgbClr r="0" g="0" b="0"/>
+        </a:effectRef>
         <a:fontRef idx="none"/>
       </a:style>
     </a:spDef>
@@ -3501,7 +3733,7 @@
         <a:effectLst/>
         <a:sp3d/>
       </a:spPr>
-      <a:bodyPr rot="0" spcFirstLastPara="1" vertOverflow="overflow" horzOverflow="overflow" vert="horz" wrap="square" lIns="91439" tIns="45719" rIns="91439" bIns="45719" numCol="1" spcCol="38100" rtlCol="0" anchor="t" upright="0">
+      <a:bodyPr rot="0" spcFirstLastPara="1" vertOverflow="overflow" horzOverflow="overflow" vert="horz" wrap="square" lIns="91439" tIns="45719" rIns="91439" bIns="45719" numCol="1" spcCol="38100" rtlCol="0" anchor="t">
         <a:noAutofit/>
       </a:bodyPr>
       <a:lstStyle>
@@ -3520,7 +3752,7 @@
           <a:buFontTx/>
           <a:buNone/>
           <a:tabLst/>
-          <a:defRPr b="0" baseline="0" cap="none" i="0" spc="0" strike="noStrike" sz="1800" u="none" kumimoji="0" normalizeH="0">
+          <a:defRPr kumimoji="0" sz="1800" b="0" i="0" u="none" strike="noStrike" cap="none" spc="0" normalizeH="0" baseline="0">
             <a:ln>
               <a:noFill/>
             </a:ln>
@@ -3546,7 +3778,7 @@
           <a:buFontTx/>
           <a:buNone/>
           <a:tabLst/>
-          <a:defRPr b="0" baseline="0" cap="none" i="0" spc="0" strike="noStrike" sz="1800" u="none" kumimoji="0" normalizeH="0">
+          <a:defRPr kumimoji="0" sz="1800" b="0" i="0" u="none" strike="noStrike" cap="none" spc="0" normalizeH="0" baseline="0">
             <a:ln>
               <a:noFill/>
             </a:ln>
@@ -3572,7 +3804,7 @@
           <a:buFontTx/>
           <a:buNone/>
           <a:tabLst/>
-          <a:defRPr b="0" baseline="0" cap="none" i="0" spc="0" strike="noStrike" sz="1800" u="none" kumimoji="0" normalizeH="0">
+          <a:defRPr kumimoji="0" sz="1800" b="0" i="0" u="none" strike="noStrike" cap="none" spc="0" normalizeH="0" baseline="0">
             <a:ln>
               <a:noFill/>
             </a:ln>
@@ -3598,7 +3830,7 @@
           <a:buFontTx/>
           <a:buNone/>
           <a:tabLst/>
-          <a:defRPr b="0" baseline="0" cap="none" i="0" spc="0" strike="noStrike" sz="1800" u="none" kumimoji="0" normalizeH="0">
+          <a:defRPr kumimoji="0" sz="1800" b="0" i="0" u="none" strike="noStrike" cap="none" spc="0" normalizeH="0" baseline="0">
             <a:ln>
               <a:noFill/>
             </a:ln>
@@ -3624,7 +3856,7 @@
           <a:buFontTx/>
           <a:buNone/>
           <a:tabLst/>
-          <a:defRPr b="0" baseline="0" cap="none" i="0" spc="0" strike="noStrike" sz="1800" u="none" kumimoji="0" normalizeH="0">
+          <a:defRPr kumimoji="0" sz="1800" b="0" i="0" u="none" strike="noStrike" cap="none" spc="0" normalizeH="0" baseline="0">
             <a:ln>
               <a:noFill/>
             </a:ln>
@@ -3650,7 +3882,7 @@
           <a:buFontTx/>
           <a:buNone/>
           <a:tabLst/>
-          <a:defRPr b="0" baseline="0" cap="none" i="0" spc="0" strike="noStrike" sz="1800" u="none" kumimoji="0" normalizeH="0">
+          <a:defRPr kumimoji="0" sz="1800" b="0" i="0" u="none" strike="noStrike" cap="none" spc="0" normalizeH="0" baseline="0">
             <a:ln>
               <a:noFill/>
             </a:ln>
@@ -3676,7 +3908,7 @@
           <a:buFontTx/>
           <a:buNone/>
           <a:tabLst/>
-          <a:defRPr b="0" baseline="0" cap="none" i="0" spc="0" strike="noStrike" sz="1800" u="none" kumimoji="0" normalizeH="0">
+          <a:defRPr kumimoji="0" sz="1800" b="0" i="0" u="none" strike="noStrike" cap="none" spc="0" normalizeH="0" baseline="0">
             <a:ln>
               <a:noFill/>
             </a:ln>
@@ -3702,7 +3934,7 @@
           <a:buFontTx/>
           <a:buNone/>
           <a:tabLst/>
-          <a:defRPr b="0" baseline="0" cap="none" i="0" spc="0" strike="noStrike" sz="1800" u="none" kumimoji="0" normalizeH="0">
+          <a:defRPr kumimoji="0" sz="1800" b="0" i="0" u="none" strike="noStrike" cap="none" spc="0" normalizeH="0" baseline="0">
             <a:ln>
               <a:noFill/>
             </a:ln>
@@ -3728,7 +3960,7 @@
           <a:buFontTx/>
           <a:buNone/>
           <a:tabLst/>
-          <a:defRPr b="0" baseline="0" cap="none" i="0" spc="0" strike="noStrike" sz="1800" u="none" kumimoji="0" normalizeH="0">
+          <a:defRPr kumimoji="0" sz="1800" b="0" i="0" u="none" strike="noStrike" cap="none" spc="0" normalizeH="0" baseline="0">
             <a:ln>
               <a:noFill/>
             </a:ln>
@@ -3754,7 +3986,7 @@
           <a:buFontTx/>
           <a:buNone/>
           <a:tabLst/>
-          <a:defRPr b="0" baseline="0" cap="none" i="0" spc="0" strike="noStrike" sz="1800" u="none" kumimoji="0" normalizeH="0">
+          <a:defRPr kumimoji="0" sz="1800" b="0" i="0" u="none" strike="noStrike" cap="none" spc="0" normalizeH="0" baseline="0">
             <a:ln>
               <a:noFill/>
             </a:ln>
@@ -3767,9 +3999,15 @@
         </a:lvl9pPr>
       </a:lstStyle>
       <a:style>
-        <a:lnRef idx="0"/>
-        <a:fillRef idx="0"/>
-        <a:effectRef idx="0"/>
+        <a:lnRef idx="0">
+          <a:scrgbClr r="0" g="0" b="0"/>
+        </a:lnRef>
+        <a:fillRef idx="0">
+          <a:scrgbClr r="0" g="0" b="0"/>
+        </a:fillRef>
+        <a:effectRef idx="0">
+          <a:scrgbClr r="0" g="0" b="0"/>
+        </a:effectRef>
         <a:fontRef idx="none"/>
       </a:style>
     </a:lnDef>
@@ -3783,7 +4021,7 @@
         <a:effectLst/>
         <a:sp3d/>
       </a:spPr>
-      <a:bodyPr rot="0" spcFirstLastPara="1" vertOverflow="overflow" horzOverflow="overflow" vert="horz" wrap="square" lIns="50800" tIns="50800" rIns="50800" bIns="50800" numCol="1" spcCol="38100" rtlCol="0" anchor="t" upright="0">
+      <a:bodyPr rot="0" spcFirstLastPara="1" vertOverflow="overflow" horzOverflow="overflow" vert="horz" wrap="square" lIns="50800" tIns="50800" rIns="50800" bIns="50800" numCol="1" spcCol="38100" rtlCol="0" anchor="t">
         <a:spAutoFit/>
       </a:bodyPr>
       <a:lstStyle>
@@ -3802,7 +4040,7 @@
           <a:buFontTx/>
           <a:buNone/>
           <a:tabLst/>
-          <a:defRPr b="0" baseline="0" cap="none" i="0" spc="0" strike="noStrike" sz="1000" u="none" kumimoji="0" normalizeH="0">
+          <a:defRPr kumimoji="0" sz="1000" b="0" i="0" u="none" strike="noStrike" cap="none" spc="0" normalizeH="0" baseline="0">
             <a:ln>
               <a:noFill/>
             </a:ln>
@@ -3832,7 +4070,7 @@
           <a:buFontTx/>
           <a:buNone/>
           <a:tabLst/>
-          <a:defRPr b="0" baseline="0" cap="none" i="0" spc="0" strike="noStrike" sz="1800" u="none" kumimoji="0" normalizeH="0">
+          <a:defRPr kumimoji="0" sz="1800" b="0" i="0" u="none" strike="noStrike" cap="none" spc="0" normalizeH="0" baseline="0">
             <a:ln>
               <a:noFill/>
             </a:ln>
@@ -3858,7 +4096,7 @@
           <a:buFontTx/>
           <a:buNone/>
           <a:tabLst/>
-          <a:defRPr b="0" baseline="0" cap="none" i="0" spc="0" strike="noStrike" sz="1800" u="none" kumimoji="0" normalizeH="0">
+          <a:defRPr kumimoji="0" sz="1800" b="0" i="0" u="none" strike="noStrike" cap="none" spc="0" normalizeH="0" baseline="0">
             <a:ln>
               <a:noFill/>
             </a:ln>
@@ -3884,7 +4122,7 @@
           <a:buFontTx/>
           <a:buNone/>
           <a:tabLst/>
-          <a:defRPr b="0" baseline="0" cap="none" i="0" spc="0" strike="noStrike" sz="1800" u="none" kumimoji="0" normalizeH="0">
+          <a:defRPr kumimoji="0" sz="1800" b="0" i="0" u="none" strike="noStrike" cap="none" spc="0" normalizeH="0" baseline="0">
             <a:ln>
               <a:noFill/>
             </a:ln>
@@ -3910,7 +4148,7 @@
           <a:buFontTx/>
           <a:buNone/>
           <a:tabLst/>
-          <a:defRPr b="0" baseline="0" cap="none" i="0" spc="0" strike="noStrike" sz="1800" u="none" kumimoji="0" normalizeH="0">
+          <a:defRPr kumimoji="0" sz="1800" b="0" i="0" u="none" strike="noStrike" cap="none" spc="0" normalizeH="0" baseline="0">
             <a:ln>
               <a:noFill/>
             </a:ln>
@@ -3936,7 +4174,7 @@
           <a:buFontTx/>
           <a:buNone/>
           <a:tabLst/>
-          <a:defRPr b="0" baseline="0" cap="none" i="0" spc="0" strike="noStrike" sz="1800" u="none" kumimoji="0" normalizeH="0">
+          <a:defRPr kumimoji="0" sz="1800" b="0" i="0" u="none" strike="noStrike" cap="none" spc="0" normalizeH="0" baseline="0">
             <a:ln>
               <a:noFill/>
             </a:ln>
@@ -3962,7 +4200,7 @@
           <a:buFontTx/>
           <a:buNone/>
           <a:tabLst/>
-          <a:defRPr b="0" baseline="0" cap="none" i="0" spc="0" strike="noStrike" sz="1800" u="none" kumimoji="0" normalizeH="0">
+          <a:defRPr kumimoji="0" sz="1800" b="0" i="0" u="none" strike="noStrike" cap="none" spc="0" normalizeH="0" baseline="0">
             <a:ln>
               <a:noFill/>
             </a:ln>
@@ -3988,7 +4226,7 @@
           <a:buFontTx/>
           <a:buNone/>
           <a:tabLst/>
-          <a:defRPr b="0" baseline="0" cap="none" i="0" spc="0" strike="noStrike" sz="1800" u="none" kumimoji="0" normalizeH="0">
+          <a:defRPr kumimoji="0" sz="1800" b="0" i="0" u="none" strike="noStrike" cap="none" spc="0" normalizeH="0" baseline="0">
             <a:ln>
               <a:noFill/>
             </a:ln>
@@ -4014,7 +4252,7 @@
           <a:buFontTx/>
           <a:buNone/>
           <a:tabLst/>
-          <a:defRPr b="0" baseline="0" cap="none" i="0" spc="0" strike="noStrike" sz="1800" u="none" kumimoji="0" normalizeH="0">
+          <a:defRPr kumimoji="0" sz="1800" b="0" i="0" u="none" strike="noStrike" cap="none" spc="0" normalizeH="0" baseline="0">
             <a:ln>
               <a:noFill/>
             </a:ln>
@@ -4040,7 +4278,7 @@
           <a:buFontTx/>
           <a:buNone/>
           <a:tabLst/>
-          <a:defRPr b="0" baseline="0" cap="none" i="0" spc="0" strike="noStrike" sz="1800" u="none" kumimoji="0" normalizeH="0">
+          <a:defRPr kumimoji="0" sz="1800" b="0" i="0" u="none" strike="noStrike" cap="none" spc="0" normalizeH="0" baseline="0">
             <a:ln>
               <a:noFill/>
             </a:ln>
@@ -4053,12 +4291,19 @@
         </a:lvl9pPr>
       </a:lstStyle>
       <a:style>
-        <a:lnRef idx="0"/>
-        <a:fillRef idx="0"/>
-        <a:effectRef idx="0"/>
+        <a:lnRef idx="0">
+          <a:scrgbClr r="0" g="0" b="0"/>
+        </a:lnRef>
+        <a:fillRef idx="0">
+          <a:scrgbClr r="0" g="0" b="0"/>
+        </a:fillRef>
+        <a:effectRef idx="0">
+          <a:scrgbClr r="0" g="0" b="0"/>
+        </a:effectRef>
         <a:fontRef idx="none"/>
       </a:style>
     </a:txDef>
   </a:objectDefaults>
+  <a:extraClrSchemeLst/>
 </a:theme>
 </file>
</xml_diff>